<commit_message>
Design Final - Incomplete Class Diagram
</commit_message>
<xml_diff>
--- a/CP_Config/3_Design/Main.docx
+++ b/CP_Config/3_Design/Main.docx
@@ -380,7 +380,13 @@
         <w:spacing w:line="360" w:lineRule="auto"/>
       </w:pPr>
       <w:r>
-        <w:t>It diagramming notations are simple and easily understandable.</w:t>
+        <w:t>It</w:t>
+      </w:r>
+      <w:r>
+        <w:t>s</w:t>
+      </w:r>
+      <w:r>
+        <w:t xml:space="preserve"> diagramming notations are simple and easily understandable.</w:t>
       </w:r>
     </w:p>
     <w:p>
@@ -769,6 +775,46 @@
                 <w:noProof/>
               </w:rPr>
             </w:pPr>
+            <w:r>
+              <w:rPr>
+                <w:noProof/>
+              </w:rPr>
+              <w:drawing>
+                <wp:inline distT="0" distB="0" distL="0" distR="0" wp14:anchorId="131B5DBF" wp14:editId="1C96DE7F">
+                  <wp:extent cx="1343025" cy="523875"/>
+                  <wp:effectExtent l="0" t="0" r="9525" b="9525"/>
+                  <wp:docPr id="53" name="Picture 53"/>
+                  <wp:cNvGraphicFramePr>
+                    <a:graphicFrameLocks xmlns:a="http://schemas.openxmlformats.org/drawingml/2006/main" noChangeAspect="1"/>
+                  </wp:cNvGraphicFramePr>
+                  <a:graphic xmlns:a="http://schemas.openxmlformats.org/drawingml/2006/main">
+                    <a:graphicData uri="http://schemas.openxmlformats.org/drawingml/2006/picture">
+                      <pic:pic xmlns:pic="http://schemas.openxmlformats.org/drawingml/2006/picture">
+                        <pic:nvPicPr>
+                          <pic:cNvPr id="1" name=""/>
+                          <pic:cNvPicPr/>
+                        </pic:nvPicPr>
+                        <pic:blipFill>
+                          <a:blip r:embed="rId8"/>
+                          <a:stretch>
+                            <a:fillRect/>
+                          </a:stretch>
+                        </pic:blipFill>
+                        <pic:spPr>
+                          <a:xfrm>
+                            <a:off x="0" y="0"/>
+                            <a:ext cx="1343025" cy="523875"/>
+                          </a:xfrm>
+                          <a:prstGeom prst="rect">
+                            <a:avLst/>
+                          </a:prstGeom>
+                        </pic:spPr>
+                      </pic:pic>
+                    </a:graphicData>
+                  </a:graphic>
+                </wp:inline>
+              </w:drawing>
+            </w:r>
           </w:p>
         </w:tc>
         <w:tc>
@@ -827,7 +873,7 @@
                     <pic:cNvPicPr/>
                   </pic:nvPicPr>
                   <pic:blipFill>
-                    <a:blip r:embed="rId8">
+                    <a:blip r:embed="rId9">
                       <a:extLst>
                         <a:ext uri="{28A0092B-C50C-407E-A947-70E740481C1C}">
                           <a14:useLocalDpi xmlns:a14="http://schemas.microsoft.com/office/drawing/2010/main" val="0"/>
@@ -863,24 +909,14 @@
       <w:r>
         <w:t xml:space="preserve">Img </w:t>
       </w:r>
-      <w:r>
-        <w:fldChar w:fldCharType="begin"/>
-      </w:r>
-      <w:r>
-        <w:instrText xml:space="preserve"> SEQ Img \* ARABIC </w:instrText>
-      </w:r>
-      <w:r>
-        <w:fldChar w:fldCharType="separate"/>
-      </w:r>
-      <w:r>
-        <w:rPr>
-          <w:noProof/>
-        </w:rPr>
-        <w:t>1</w:t>
-      </w:r>
-      <w:r>
-        <w:fldChar w:fldCharType="end"/>
-      </w:r>
+      <w:fldSimple w:instr=" SEQ Img \* ARABIC ">
+        <w:r>
+          <w:rPr>
+            <w:noProof/>
+          </w:rPr>
+          <w:t>1</w:t>
+        </w:r>
+      </w:fldSimple>
       <w:r>
         <w:t>-Academic Data Flow Diagram</w:t>
       </w:r>
@@ -924,7 +960,7 @@
                     <pic:cNvPicPr/>
                   </pic:nvPicPr>
                   <pic:blipFill>
-                    <a:blip r:embed="rId9">
+                    <a:blip r:embed="rId10">
                       <a:extLst>
                         <a:ext uri="{28A0092B-C50C-407E-A947-70E740481C1C}">
                           <a14:useLocalDpi xmlns:a14="http://schemas.microsoft.com/office/drawing/2010/main" val="0"/>
@@ -960,24 +996,14 @@
       <w:r>
         <w:t xml:space="preserve">Img </w:t>
       </w:r>
-      <w:r>
-        <w:fldChar w:fldCharType="begin"/>
-      </w:r>
-      <w:r>
-        <w:instrText xml:space="preserve"> SEQ Img \* ARABIC </w:instrText>
-      </w:r>
-      <w:r>
-        <w:fldChar w:fldCharType="separate"/>
-      </w:r>
-      <w:r>
-        <w:rPr>
-          <w:noProof/>
-        </w:rPr>
-        <w:t>2</w:t>
-      </w:r>
-      <w:r>
-        <w:fldChar w:fldCharType="end"/>
-      </w:r>
+      <w:fldSimple w:instr=" SEQ Img \* ARABIC ">
+        <w:r>
+          <w:rPr>
+            <w:noProof/>
+          </w:rPr>
+          <w:t>2</w:t>
+        </w:r>
+      </w:fldSimple>
       <w:r>
         <w:t>-Organization Data Flow Diagram</w:t>
       </w:r>
@@ -1020,7 +1046,7 @@
                     <pic:cNvPicPr/>
                   </pic:nvPicPr>
                   <pic:blipFill>
-                    <a:blip r:embed="rId10">
+                    <a:blip r:embed="rId11">
                       <a:extLst>
                         <a:ext uri="{28A0092B-C50C-407E-A947-70E740481C1C}">
                           <a14:useLocalDpi xmlns:a14="http://schemas.microsoft.com/office/drawing/2010/main" val="0"/>
@@ -1056,24 +1082,14 @@
       <w:r>
         <w:t xml:space="preserve">Img </w:t>
       </w:r>
-      <w:r>
-        <w:fldChar w:fldCharType="begin"/>
-      </w:r>
-      <w:r>
-        <w:instrText xml:space="preserve"> SEQ Img \* ARABIC </w:instrText>
-      </w:r>
-      <w:r>
-        <w:fldChar w:fldCharType="separate"/>
-      </w:r>
-      <w:r>
-        <w:rPr>
-          <w:noProof/>
-        </w:rPr>
-        <w:t>3</w:t>
-      </w:r>
-      <w:r>
-        <w:fldChar w:fldCharType="end"/>
-      </w:r>
+      <w:fldSimple w:instr=" SEQ Img \* ARABIC ">
+        <w:r>
+          <w:rPr>
+            <w:noProof/>
+          </w:rPr>
+          <w:t>3</w:t>
+        </w:r>
+      </w:fldSimple>
       <w:r>
         <w:t>-User Profile Data Flow Diagram</w:t>
       </w:r>
@@ -1331,7 +1347,7 @@
                           </pic:cNvPicPr>
                         </pic:nvPicPr>
                         <pic:blipFill>
-                          <a:blip r:embed="rId11">
+                          <a:blip r:embed="rId12">
                             <a:extLst>
                               <a:ext uri="{28A0092B-C50C-407E-A947-70E740481C1C}">
                                 <a14:useLocalDpi xmlns:a14="http://schemas.microsoft.com/office/drawing/2010/main" val="0"/>
@@ -1431,7 +1447,7 @@
                           </pic:cNvPicPr>
                         </pic:nvPicPr>
                         <pic:blipFill>
-                          <a:blip r:embed="rId12">
+                          <a:blip r:embed="rId13">
                             <a:extLst>
                               <a:ext uri="{28A0092B-C50C-407E-A947-70E740481C1C}">
                                 <a14:useLocalDpi xmlns:a14="http://schemas.microsoft.com/office/drawing/2010/main" val="0"/>
@@ -1531,7 +1547,7 @@
                           </pic:cNvPicPr>
                         </pic:nvPicPr>
                         <pic:blipFill>
-                          <a:blip r:embed="rId13">
+                          <a:blip r:embed="rId14">
                             <a:extLst>
                               <a:ext uri="{28A0092B-C50C-407E-A947-70E740481C1C}">
                                 <a14:useLocalDpi xmlns:a14="http://schemas.microsoft.com/office/drawing/2010/main" val="0"/>
@@ -1631,7 +1647,7 @@
                           </pic:cNvPicPr>
                         </pic:nvPicPr>
                         <pic:blipFill>
-                          <a:blip r:embed="rId14">
+                          <a:blip r:embed="rId15">
                             <a:extLst>
                               <a:ext uri="{28A0092B-C50C-407E-A947-70E740481C1C}">
                                 <a14:useLocalDpi xmlns:a14="http://schemas.microsoft.com/office/drawing/2010/main" val="0"/>
@@ -1731,7 +1747,7 @@
                           </pic:cNvPicPr>
                         </pic:nvPicPr>
                         <pic:blipFill>
-                          <a:blip r:embed="rId15">
+                          <a:blip r:embed="rId16">
                             <a:extLst>
                               <a:ext uri="{28A0092B-C50C-407E-A947-70E740481C1C}">
                                 <a14:useLocalDpi xmlns:a14="http://schemas.microsoft.com/office/drawing/2010/main" val="0"/>
@@ -1831,7 +1847,7 @@
                           </pic:cNvPicPr>
                         </pic:nvPicPr>
                         <pic:blipFill>
-                          <a:blip r:embed="rId16">
+                          <a:blip r:embed="rId17">
                             <a:extLst>
                               <a:ext uri="{28A0092B-C50C-407E-A947-70E740481C1C}">
                                 <a14:useLocalDpi xmlns:a14="http://schemas.microsoft.com/office/drawing/2010/main" val="0"/>
@@ -1932,7 +1948,7 @@
                           </pic:cNvPicPr>
                         </pic:nvPicPr>
                         <pic:blipFill>
-                          <a:blip r:embed="rId17">
+                          <a:blip r:embed="rId18">
                             <a:extLst>
                               <a:ext uri="{28A0092B-C50C-407E-A947-70E740481C1C}">
                                 <a14:useLocalDpi xmlns:a14="http://schemas.microsoft.com/office/drawing/2010/main" val="0"/>
@@ -1992,11 +2008,9 @@
               <w:spacing w:line="360" w:lineRule="auto"/>
               <w:jc w:val="center"/>
             </w:pPr>
-            <w:proofErr w:type="spellStart"/>
             <w:r>
               <w:t>Swimlane</w:t>
             </w:r>
-            <w:proofErr w:type="spellEnd"/>
           </w:p>
         </w:tc>
         <w:tc>
@@ -2034,7 +2048,7 @@
                           </pic:cNvPicPr>
                         </pic:nvPicPr>
                         <pic:blipFill>
-                          <a:blip r:embed="rId18">
+                          <a:blip r:embed="rId19">
                             <a:extLst>
                               <a:ext uri="{28A0092B-C50C-407E-A947-70E740481C1C}">
                                 <a14:useLocalDpi xmlns:a14="http://schemas.microsoft.com/office/drawing/2010/main" val="0"/>
@@ -2083,6 +2097,267 @@
           </w:p>
         </w:tc>
       </w:tr>
+      <w:tr>
+        <w:tc>
+          <w:tcPr>
+            <w:tcW w:w="3033" w:type="dxa"/>
+          </w:tcPr>
+          <w:p>
+            <w:pPr>
+              <w:pStyle w:val="11Para"/>
+              <w:spacing w:line="360" w:lineRule="auto"/>
+              <w:jc w:val="center"/>
+            </w:pPr>
+            <w:r>
+              <w:t>Interruptible Activity Region</w:t>
+            </w:r>
+          </w:p>
+        </w:tc>
+        <w:tc>
+          <w:tcPr>
+            <w:tcW w:w="3276" w:type="dxa"/>
+          </w:tcPr>
+          <w:p>
+            <w:pPr>
+              <w:pStyle w:val="11Para"/>
+              <w:spacing w:line="360" w:lineRule="auto"/>
+              <w:jc w:val="center"/>
+              <w:rPr>
+                <w:noProof/>
+              </w:rPr>
+            </w:pPr>
+            <w:r>
+              <w:rPr>
+                <w:noProof/>
+              </w:rPr>
+              <w:drawing>
+                <wp:inline distT="0" distB="0" distL="0" distR="0" wp14:anchorId="6B76B450" wp14:editId="744C4E5E">
+                  <wp:extent cx="942975" cy="942975"/>
+                  <wp:effectExtent l="0" t="0" r="9525" b="9525"/>
+                  <wp:docPr id="32" name="Picture 32"/>
+                  <wp:cNvGraphicFramePr>
+                    <a:graphicFrameLocks xmlns:a="http://schemas.openxmlformats.org/drawingml/2006/main" noChangeAspect="1"/>
+                  </wp:cNvGraphicFramePr>
+                  <a:graphic xmlns:a="http://schemas.openxmlformats.org/drawingml/2006/main">
+                    <a:graphicData uri="http://schemas.openxmlformats.org/drawingml/2006/picture">
+                      <pic:pic xmlns:pic="http://schemas.openxmlformats.org/drawingml/2006/picture">
+                        <pic:nvPicPr>
+                          <pic:cNvPr id="1" name=""/>
+                          <pic:cNvPicPr/>
+                        </pic:nvPicPr>
+                        <pic:blipFill>
+                          <a:blip r:embed="rId20"/>
+                          <a:stretch>
+                            <a:fillRect/>
+                          </a:stretch>
+                        </pic:blipFill>
+                        <pic:spPr>
+                          <a:xfrm>
+                            <a:off x="0" y="0"/>
+                            <a:ext cx="942975" cy="942975"/>
+                          </a:xfrm>
+                          <a:prstGeom prst="rect">
+                            <a:avLst/>
+                          </a:prstGeom>
+                        </pic:spPr>
+                      </pic:pic>
+                    </a:graphicData>
+                  </a:graphic>
+                </wp:inline>
+              </w:drawing>
+            </w:r>
+          </w:p>
+        </w:tc>
+        <w:tc>
+          <w:tcPr>
+            <w:tcW w:w="3041" w:type="dxa"/>
+          </w:tcPr>
+          <w:p>
+            <w:pPr>
+              <w:pStyle w:val="11Para"/>
+              <w:spacing w:line="360" w:lineRule="auto"/>
+              <w:jc w:val="center"/>
+            </w:pPr>
+            <w:r>
+              <w:t>Represents activity region where the activity flow may interrupt</w:t>
+            </w:r>
+          </w:p>
+        </w:tc>
+      </w:tr>
+      <w:tr>
+        <w:tc>
+          <w:tcPr>
+            <w:tcW w:w="3033" w:type="dxa"/>
+          </w:tcPr>
+          <w:p>
+            <w:pPr>
+              <w:pStyle w:val="11Para"/>
+              <w:spacing w:line="360" w:lineRule="auto"/>
+              <w:jc w:val="center"/>
+            </w:pPr>
+            <w:r>
+              <w:t>Send Signal</w:t>
+            </w:r>
+          </w:p>
+        </w:tc>
+        <w:tc>
+          <w:tcPr>
+            <w:tcW w:w="3276" w:type="dxa"/>
+          </w:tcPr>
+          <w:p>
+            <w:pPr>
+              <w:pStyle w:val="11Para"/>
+              <w:spacing w:line="360" w:lineRule="auto"/>
+              <w:jc w:val="center"/>
+              <w:rPr>
+                <w:noProof/>
+              </w:rPr>
+            </w:pPr>
+            <w:r>
+              <w:rPr>
+                <w:noProof/>
+              </w:rPr>
+              <w:drawing>
+                <wp:inline distT="0" distB="0" distL="0" distR="0" wp14:anchorId="26961CC8" wp14:editId="72A24360">
+                  <wp:extent cx="914400" cy="600075"/>
+                  <wp:effectExtent l="0" t="0" r="0" b="9525"/>
+                  <wp:docPr id="51" name="Picture 51"/>
+                  <wp:cNvGraphicFramePr>
+                    <a:graphicFrameLocks xmlns:a="http://schemas.openxmlformats.org/drawingml/2006/main" noChangeAspect="1"/>
+                  </wp:cNvGraphicFramePr>
+                  <a:graphic xmlns:a="http://schemas.openxmlformats.org/drawingml/2006/main">
+                    <a:graphicData uri="http://schemas.openxmlformats.org/drawingml/2006/picture">
+                      <pic:pic xmlns:pic="http://schemas.openxmlformats.org/drawingml/2006/picture">
+                        <pic:nvPicPr>
+                          <pic:cNvPr id="1" name=""/>
+                          <pic:cNvPicPr/>
+                        </pic:nvPicPr>
+                        <pic:blipFill>
+                          <a:blip r:embed="rId21"/>
+                          <a:stretch>
+                            <a:fillRect/>
+                          </a:stretch>
+                        </pic:blipFill>
+                        <pic:spPr>
+                          <a:xfrm>
+                            <a:off x="0" y="0"/>
+                            <a:ext cx="914400" cy="600075"/>
+                          </a:xfrm>
+                          <a:prstGeom prst="rect">
+                            <a:avLst/>
+                          </a:prstGeom>
+                        </pic:spPr>
+                      </pic:pic>
+                    </a:graphicData>
+                  </a:graphic>
+                </wp:inline>
+              </w:drawing>
+            </w:r>
+          </w:p>
+        </w:tc>
+        <w:tc>
+          <w:tcPr>
+            <w:tcW w:w="3041" w:type="dxa"/>
+          </w:tcPr>
+          <w:p>
+            <w:pPr>
+              <w:pStyle w:val="11Para"/>
+              <w:spacing w:line="360" w:lineRule="auto"/>
+              <w:jc w:val="center"/>
+            </w:pPr>
+            <w:r>
+              <w:t>Represents a component from where the message is send</w:t>
+            </w:r>
+          </w:p>
+        </w:tc>
+      </w:tr>
+      <w:tr>
+        <w:tc>
+          <w:tcPr>
+            <w:tcW w:w="3033" w:type="dxa"/>
+          </w:tcPr>
+          <w:p>
+            <w:pPr>
+              <w:pStyle w:val="11Para"/>
+              <w:spacing w:line="360" w:lineRule="auto"/>
+              <w:jc w:val="center"/>
+            </w:pPr>
+            <w:r>
+              <w:t>Accept Signal</w:t>
+            </w:r>
+          </w:p>
+        </w:tc>
+        <w:tc>
+          <w:tcPr>
+            <w:tcW w:w="3276" w:type="dxa"/>
+          </w:tcPr>
+          <w:p>
+            <w:pPr>
+              <w:pStyle w:val="11Para"/>
+              <w:spacing w:line="360" w:lineRule="auto"/>
+              <w:jc w:val="center"/>
+              <w:rPr>
+                <w:noProof/>
+              </w:rPr>
+            </w:pPr>
+            <w:r>
+              <w:rPr>
+                <w:noProof/>
+              </w:rPr>
+              <w:drawing>
+                <wp:inline distT="0" distB="0" distL="0" distR="0" wp14:anchorId="7D39EBD6" wp14:editId="2BDB6C51">
+                  <wp:extent cx="771525" cy="695325"/>
+                  <wp:effectExtent l="0" t="0" r="9525" b="9525"/>
+                  <wp:docPr id="52" name="Picture 52"/>
+                  <wp:cNvGraphicFramePr>
+                    <a:graphicFrameLocks xmlns:a="http://schemas.openxmlformats.org/drawingml/2006/main" noChangeAspect="1"/>
+                  </wp:cNvGraphicFramePr>
+                  <a:graphic xmlns:a="http://schemas.openxmlformats.org/drawingml/2006/main">
+                    <a:graphicData uri="http://schemas.openxmlformats.org/drawingml/2006/picture">
+                      <pic:pic xmlns:pic="http://schemas.openxmlformats.org/drawingml/2006/picture">
+                        <pic:nvPicPr>
+                          <pic:cNvPr id="1" name=""/>
+                          <pic:cNvPicPr/>
+                        </pic:nvPicPr>
+                        <pic:blipFill>
+                          <a:blip r:embed="rId22"/>
+                          <a:stretch>
+                            <a:fillRect/>
+                          </a:stretch>
+                        </pic:blipFill>
+                        <pic:spPr>
+                          <a:xfrm>
+                            <a:off x="0" y="0"/>
+                            <a:ext cx="771525" cy="695325"/>
+                          </a:xfrm>
+                          <a:prstGeom prst="rect">
+                            <a:avLst/>
+                          </a:prstGeom>
+                        </pic:spPr>
+                      </pic:pic>
+                    </a:graphicData>
+                  </a:graphic>
+                </wp:inline>
+              </w:drawing>
+            </w:r>
+          </w:p>
+        </w:tc>
+        <w:tc>
+          <w:tcPr>
+            <w:tcW w:w="3041" w:type="dxa"/>
+          </w:tcPr>
+          <w:p>
+            <w:pPr>
+              <w:pStyle w:val="11Para"/>
+              <w:spacing w:line="360" w:lineRule="auto"/>
+              <w:jc w:val="center"/>
+            </w:pPr>
+            <w:r>
+              <w:t>Represents a component where the message is received</w:t>
+            </w:r>
+          </w:p>
+        </w:tc>
+      </w:tr>
     </w:tbl>
     <w:p>
       <w:pPr>
@@ -2111,7 +2386,413 @@
     <w:p>
       <w:pPr>
         <w:pStyle w:val="11Para"/>
-        <w:spacing w:line="360" w:lineRule="auto"/>
+        <w:keepNext/>
+        <w:spacing w:line="360" w:lineRule="auto"/>
+        <w:jc w:val="center"/>
+      </w:pPr>
+      <w:r>
+        <w:rPr>
+          <w:noProof/>
+        </w:rPr>
+        <w:drawing>
+          <wp:inline distT="0" distB="0" distL="0" distR="0">
+            <wp:extent cx="5943428" cy="4836160"/>
+            <wp:effectExtent l="0" t="0" r="635" b="2540"/>
+            <wp:docPr id="29" name="Picture 29"/>
+            <wp:cNvGraphicFramePr>
+              <a:graphicFrameLocks xmlns:a="http://schemas.openxmlformats.org/drawingml/2006/main" noChangeAspect="1"/>
+            </wp:cNvGraphicFramePr>
+            <a:graphic xmlns:a="http://schemas.openxmlformats.org/drawingml/2006/main">
+              <a:graphicData uri="http://schemas.openxmlformats.org/drawingml/2006/picture">
+                <pic:pic xmlns:pic="http://schemas.openxmlformats.org/drawingml/2006/picture">
+                  <pic:nvPicPr>
+                    <pic:cNvPr id="29" name="UserLogin.jpg"/>
+                    <pic:cNvPicPr/>
+                  </pic:nvPicPr>
+                  <pic:blipFill>
+                    <a:blip r:embed="rId23">
+                      <a:extLst>
+                        <a:ext uri="{28A0092B-C50C-407E-A947-70E740481C1C}">
+                          <a14:useLocalDpi xmlns:a14="http://schemas.microsoft.com/office/drawing/2010/main" val="0"/>
+                        </a:ext>
+                      </a:extLst>
+                    </a:blip>
+                    <a:stretch>
+                      <a:fillRect/>
+                    </a:stretch>
+                  </pic:blipFill>
+                  <pic:spPr>
+                    <a:xfrm>
+                      <a:off x="0" y="0"/>
+                      <a:ext cx="5943428" cy="4836160"/>
+                    </a:xfrm>
+                    <a:prstGeom prst="rect">
+                      <a:avLst/>
+                    </a:prstGeom>
+                  </pic:spPr>
+                </pic:pic>
+              </a:graphicData>
+            </a:graphic>
+          </wp:inline>
+        </w:drawing>
+      </w:r>
+    </w:p>
+    <w:p>
+      <w:pPr>
+        <w:pStyle w:val="Caption"/>
+        <w:spacing w:line="360" w:lineRule="auto"/>
+        <w:jc w:val="center"/>
+      </w:pPr>
+      <w:r>
+        <w:t xml:space="preserve">Img </w:t>
+      </w:r>
+      <w:fldSimple w:instr=" SEQ Img \* ARABIC ">
+        <w:r>
+          <w:rPr>
+            <w:noProof/>
+          </w:rPr>
+          <w:t>4</w:t>
+        </w:r>
+      </w:fldSimple>
+      <w:r>
+        <w:t>-User Login Activity Diagram</w:t>
+      </w:r>
+    </w:p>
+    <w:p>
+      <w:pPr>
+        <w:pStyle w:val="11Para"/>
+        <w:spacing w:line="360" w:lineRule="auto"/>
+      </w:pPr>
+      <w:r>
+        <w:t>The activity diagram above models behavior of the system while a user logs into the system. In case of resetting password, a password is reset through email which is an interruptible activity.</w:t>
+      </w:r>
+      <w:r>
+        <w:t xml:space="preserve"> The activity performed by the user are all composed in swim lane named User. Similarly, the system’s activity </w:t>
+      </w:r>
+      <w:r>
+        <w:t>is</w:t>
+      </w:r>
+      <w:r>
+        <w:t xml:space="preserve"> composed in swim lane named System.</w:t>
+      </w:r>
+    </w:p>
+    <w:p>
+      <w:pPr>
+        <w:spacing w:line="360" w:lineRule="auto"/>
+        <w:rPr>
+          <w:rFonts w:ascii="Arial" w:hAnsi="Arial"/>
+        </w:rPr>
+      </w:pPr>
+      <w:r>
+        <w:br w:type="page"/>
+      </w:r>
+    </w:p>
+    <w:p>
+      <w:pPr>
+        <w:pStyle w:val="11Para"/>
+        <w:keepNext/>
+        <w:spacing w:line="360" w:lineRule="auto"/>
+        <w:jc w:val="center"/>
+      </w:pPr>
+      <w:r>
+        <w:rPr>
+          <w:noProof/>
+        </w:rPr>
+        <w:lastRenderedPageBreak/>
+        <w:drawing>
+          <wp:inline distT="0" distB="0" distL="0" distR="0" wp14:anchorId="258BC62B" wp14:editId="7E3E20F5">
+            <wp:extent cx="5943600" cy="6657975"/>
+            <wp:effectExtent l="0" t="0" r="0" b="9525"/>
+            <wp:docPr id="48" name="Picture 48"/>
+            <wp:cNvGraphicFramePr>
+              <a:graphicFrameLocks xmlns:a="http://schemas.openxmlformats.org/drawingml/2006/main" noChangeAspect="1"/>
+            </wp:cNvGraphicFramePr>
+            <a:graphic xmlns:a="http://schemas.openxmlformats.org/drawingml/2006/main">
+              <a:graphicData uri="http://schemas.openxmlformats.org/drawingml/2006/picture">
+                <pic:pic xmlns:pic="http://schemas.openxmlformats.org/drawingml/2006/picture">
+                  <pic:nvPicPr>
+                    <pic:cNvPr id="48" name="ProfileManagement.jpg"/>
+                    <pic:cNvPicPr/>
+                  </pic:nvPicPr>
+                  <pic:blipFill>
+                    <a:blip r:embed="rId24">
+                      <a:extLst>
+                        <a:ext uri="{28A0092B-C50C-407E-A947-70E740481C1C}">
+                          <a14:useLocalDpi xmlns:a14="http://schemas.microsoft.com/office/drawing/2010/main" val="0"/>
+                        </a:ext>
+                      </a:extLst>
+                    </a:blip>
+                    <a:stretch>
+                      <a:fillRect/>
+                    </a:stretch>
+                  </pic:blipFill>
+                  <pic:spPr>
+                    <a:xfrm>
+                      <a:off x="0" y="0"/>
+                      <a:ext cx="5943600" cy="6657975"/>
+                    </a:xfrm>
+                    <a:prstGeom prst="rect">
+                      <a:avLst/>
+                    </a:prstGeom>
+                  </pic:spPr>
+                </pic:pic>
+              </a:graphicData>
+            </a:graphic>
+          </wp:inline>
+        </w:drawing>
+      </w:r>
+    </w:p>
+    <w:p>
+      <w:pPr>
+        <w:pStyle w:val="Caption"/>
+        <w:spacing w:line="360" w:lineRule="auto"/>
+        <w:jc w:val="center"/>
+      </w:pPr>
+      <w:r>
+        <w:t xml:space="preserve">Img </w:t>
+      </w:r>
+      <w:fldSimple w:instr=" SEQ Img \* ARABIC ">
+        <w:r>
+          <w:rPr>
+            <w:noProof/>
+          </w:rPr>
+          <w:t>5</w:t>
+        </w:r>
+      </w:fldSimple>
+      <w:r>
+        <w:t>-User Profile Management Activity Diagram</w:t>
+      </w:r>
+    </w:p>
+    <w:p>
+      <w:pPr>
+        <w:pStyle w:val="11Para"/>
+        <w:spacing w:line="360" w:lineRule="auto"/>
+      </w:pPr>
+      <w:r>
+        <w:t>The activity diagram shows the behavioral model when the user is added. Furthermore, in case of student or faculty member, the activity of the system extends in order to manage the profile which are represented by the decision node.</w:t>
+      </w:r>
+    </w:p>
+    <w:p>
+      <w:pPr>
+        <w:spacing w:line="360" w:lineRule="auto"/>
+        <w:rPr>
+          <w:rFonts w:ascii="Arial" w:hAnsi="Arial"/>
+        </w:rPr>
+      </w:pPr>
+      <w:r>
+        <w:br w:type="page"/>
+      </w:r>
+    </w:p>
+    <w:p>
+      <w:pPr>
+        <w:pStyle w:val="11Para"/>
+        <w:keepNext/>
+        <w:spacing w:line="360" w:lineRule="auto"/>
+        <w:jc w:val="center"/>
+      </w:pPr>
+      <w:r>
+        <w:rPr>
+          <w:noProof/>
+        </w:rPr>
+        <w:lastRenderedPageBreak/>
+        <w:drawing>
+          <wp:inline distT="0" distB="0" distL="0" distR="0">
+            <wp:extent cx="5943600" cy="3371850"/>
+            <wp:effectExtent l="0" t="0" r="0" b="0"/>
+            <wp:docPr id="49" name="Picture 49"/>
+            <wp:cNvGraphicFramePr>
+              <a:graphicFrameLocks xmlns:a="http://schemas.openxmlformats.org/drawingml/2006/main" noChangeAspect="1"/>
+            </wp:cNvGraphicFramePr>
+            <a:graphic xmlns:a="http://schemas.openxmlformats.org/drawingml/2006/main">
+              <a:graphicData uri="http://schemas.openxmlformats.org/drawingml/2006/picture">
+                <pic:pic xmlns:pic="http://schemas.openxmlformats.org/drawingml/2006/picture">
+                  <pic:nvPicPr>
+                    <pic:cNvPr id="49" name="AcademicActivity.jpg"/>
+                    <pic:cNvPicPr/>
+                  </pic:nvPicPr>
+                  <pic:blipFill>
+                    <a:blip r:embed="rId25">
+                      <a:extLst>
+                        <a:ext uri="{28A0092B-C50C-407E-A947-70E740481C1C}">
+                          <a14:useLocalDpi xmlns:a14="http://schemas.microsoft.com/office/drawing/2010/main" val="0"/>
+                        </a:ext>
+                      </a:extLst>
+                    </a:blip>
+                    <a:stretch>
+                      <a:fillRect/>
+                    </a:stretch>
+                  </pic:blipFill>
+                  <pic:spPr>
+                    <a:xfrm>
+                      <a:off x="0" y="0"/>
+                      <a:ext cx="5943600" cy="3371850"/>
+                    </a:xfrm>
+                    <a:prstGeom prst="rect">
+                      <a:avLst/>
+                    </a:prstGeom>
+                  </pic:spPr>
+                </pic:pic>
+              </a:graphicData>
+            </a:graphic>
+          </wp:inline>
+        </w:drawing>
+      </w:r>
+    </w:p>
+    <w:p>
+      <w:pPr>
+        <w:pStyle w:val="Caption"/>
+        <w:spacing w:line="360" w:lineRule="auto"/>
+        <w:jc w:val="center"/>
+      </w:pPr>
+      <w:r>
+        <w:t xml:space="preserve">Img </w:t>
+      </w:r>
+      <w:fldSimple w:instr=" SEQ Img \* ARABIC ">
+        <w:r>
+          <w:rPr>
+            <w:noProof/>
+          </w:rPr>
+          <w:t>6</w:t>
+        </w:r>
+      </w:fldSimple>
+      <w:r>
+        <w:t>-Academic Operation Activity Diagram</w:t>
+      </w:r>
+    </w:p>
+    <w:p>
+      <w:pPr>
+        <w:pStyle w:val="11Para"/>
+        <w:spacing w:line="360" w:lineRule="auto"/>
+      </w:pPr>
+      <w:r>
+        <w:t>The activity diagram above shows three different swim lanes for User, Academic System and Notice. The User swim lane is composed with multiple decision node which allows admin or student or faculty member manage transactions and notices.</w:t>
+      </w:r>
+      <w:r>
+        <w:t xml:space="preserve"> Similarly, the Academic System swim lane is composed with fork node to run parallel activities while manipulating the transactions. Furthermore, the Notice swim lane comprises of decision node along with both fork node and join node to manage notices.</w:t>
+      </w:r>
+    </w:p>
+    <w:p>
+      <w:pPr>
+        <w:spacing w:line="360" w:lineRule="auto"/>
+        <w:rPr>
+          <w:rFonts w:ascii="Arial" w:hAnsi="Arial"/>
+        </w:rPr>
+      </w:pPr>
+      <w:r>
+        <w:br w:type="page"/>
+      </w:r>
+    </w:p>
+    <w:p>
+      <w:pPr>
+        <w:pStyle w:val="11Para"/>
+        <w:keepNext/>
+        <w:spacing w:line="360" w:lineRule="auto"/>
+        <w:jc w:val="center"/>
+      </w:pPr>
+      <w:r>
+        <w:rPr>
+          <w:noProof/>
+        </w:rPr>
+        <w:lastRenderedPageBreak/>
+        <w:drawing>
+          <wp:inline distT="0" distB="0" distL="0" distR="0" wp14:anchorId="23CC359F" wp14:editId="6C31D63F">
+            <wp:extent cx="5333920" cy="4276725"/>
+            <wp:effectExtent l="0" t="0" r="635" b="0"/>
+            <wp:docPr id="50" name="Picture 50"/>
+            <wp:cNvGraphicFramePr>
+              <a:graphicFrameLocks xmlns:a="http://schemas.openxmlformats.org/drawingml/2006/main" noChangeAspect="1"/>
+            </wp:cNvGraphicFramePr>
+            <a:graphic xmlns:a="http://schemas.openxmlformats.org/drawingml/2006/main">
+              <a:graphicData uri="http://schemas.openxmlformats.org/drawingml/2006/picture">
+                <pic:pic xmlns:pic="http://schemas.openxmlformats.org/drawingml/2006/picture">
+                  <pic:nvPicPr>
+                    <pic:cNvPr id="50" name="StudentCMSActivity.jpg"/>
+                    <pic:cNvPicPr/>
+                  </pic:nvPicPr>
+                  <pic:blipFill>
+                    <a:blip r:embed="rId26">
+                      <a:extLst>
+                        <a:ext uri="{28A0092B-C50C-407E-A947-70E740481C1C}">
+                          <a14:useLocalDpi xmlns:a14="http://schemas.microsoft.com/office/drawing/2010/main" val="0"/>
+                        </a:ext>
+                      </a:extLst>
+                    </a:blip>
+                    <a:stretch>
+                      <a:fillRect/>
+                    </a:stretch>
+                  </pic:blipFill>
+                  <pic:spPr>
+                    <a:xfrm>
+                      <a:off x="0" y="0"/>
+                      <a:ext cx="5340911" cy="4282330"/>
+                    </a:xfrm>
+                    <a:prstGeom prst="rect">
+                      <a:avLst/>
+                    </a:prstGeom>
+                  </pic:spPr>
+                </pic:pic>
+              </a:graphicData>
+            </a:graphic>
+          </wp:inline>
+        </w:drawing>
+      </w:r>
+    </w:p>
+    <w:p>
+      <w:pPr>
+        <w:pStyle w:val="Caption"/>
+        <w:spacing w:line="360" w:lineRule="auto"/>
+        <w:jc w:val="center"/>
+      </w:pPr>
+      <w:r>
+        <w:t xml:space="preserve">Img </w:t>
+      </w:r>
+      <w:fldSimple w:instr=" SEQ Img \* ARABIC ">
+        <w:r>
+          <w:rPr>
+            <w:noProof/>
+          </w:rPr>
+          <w:t>7</w:t>
+        </w:r>
+      </w:fldSimple>
+      <w:r>
+        <w:t>-Student CMS Activity Diagram</w:t>
+      </w:r>
+    </w:p>
+    <w:p>
+      <w:pPr>
+        <w:pStyle w:val="11Para"/>
+        <w:spacing w:line="360" w:lineRule="auto"/>
+      </w:pPr>
+      <w:r>
+        <w:t>The diagram above shows the behavioral model when the operations are carried out in student’s system.</w:t>
+      </w:r>
+      <w:r>
+        <w:t xml:space="preserve"> The swim lane named Student CMS comprises of interruptible region while sending an email to the user. Moreover, the </w:t>
+      </w:r>
+      <w:r>
+        <w:rPr>
+          <w:b/>
+        </w:rPr>
+        <w:t xml:space="preserve">Notify User </w:t>
+      </w:r>
+      <w:r>
+        <w:t xml:space="preserve">send signal represents that the notification is sent to the user which is received by the user as a </w:t>
+      </w:r>
+      <w:r>
+        <w:rPr>
+          <w:b/>
+        </w:rPr>
+        <w:t xml:space="preserve">See Notification </w:t>
+      </w:r>
+      <w:r>
+        <w:t>accept signal.</w:t>
+      </w:r>
+    </w:p>
+    <w:p>
+      <w:pPr>
+        <w:pStyle w:val="11Para"/>
+        <w:spacing w:line="360" w:lineRule="auto"/>
+        <w:jc w:val="center"/>
       </w:pPr>
       <w:r>
         <w:br w:type="page"/>
@@ -2317,7 +2998,7 @@
                           </pic:cNvPicPr>
                         </pic:nvPicPr>
                         <pic:blipFill>
-                          <a:blip r:embed="rId19">
+                          <a:blip r:embed="rId27">
                             <a:extLst>
                               <a:ext uri="{28A0092B-C50C-407E-A947-70E740481C1C}">
                                 <a14:useLocalDpi xmlns:a14="http://schemas.microsoft.com/office/drawing/2010/main" val="0"/>
@@ -2417,7 +3098,7 @@
                           </pic:cNvPicPr>
                         </pic:nvPicPr>
                         <pic:blipFill>
-                          <a:blip r:embed="rId20">
+                          <a:blip r:embed="rId28">
                             <a:extLst>
                               <a:ext uri="{28A0092B-C50C-407E-A947-70E740481C1C}">
                                 <a14:useLocalDpi xmlns:a14="http://schemas.microsoft.com/office/drawing/2010/main" val="0"/>
@@ -2517,7 +3198,7 @@
                           </pic:cNvPicPr>
                         </pic:nvPicPr>
                         <pic:blipFill>
-                          <a:blip r:embed="rId21">
+                          <a:blip r:embed="rId29">
                             <a:extLst>
                               <a:ext uri="{28A0092B-C50C-407E-A947-70E740481C1C}">
                                 <a14:useLocalDpi xmlns:a14="http://schemas.microsoft.com/office/drawing/2010/main" val="0"/>
@@ -2618,7 +3299,7 @@
                           </pic:cNvPicPr>
                         </pic:nvPicPr>
                         <pic:blipFill>
-                          <a:blip r:embed="rId22">
+                          <a:blip r:embed="rId30">
                             <a:extLst>
                               <a:ext uri="{28A0092B-C50C-407E-A947-70E740481C1C}">
                                 <a14:useLocalDpi xmlns:a14="http://schemas.microsoft.com/office/drawing/2010/main" val="0"/>
@@ -2718,7 +3399,7 @@
                           </pic:cNvPicPr>
                         </pic:nvPicPr>
                         <pic:blipFill>
-                          <a:blip r:embed="rId23">
+                          <a:blip r:embed="rId31">
                             <a:extLst>
                               <a:ext uri="{28A0092B-C50C-407E-A947-70E740481C1C}">
                                 <a14:useLocalDpi xmlns:a14="http://schemas.microsoft.com/office/drawing/2010/main" val="0"/>
@@ -2818,7 +3499,7 @@
                           </pic:cNvPicPr>
                         </pic:nvPicPr>
                         <pic:blipFill>
-                          <a:blip r:embed="rId24">
+                          <a:blip r:embed="rId32">
                             <a:extLst>
                               <a:ext uri="{28A0092B-C50C-407E-A947-70E740481C1C}">
                                 <a14:useLocalDpi xmlns:a14="http://schemas.microsoft.com/office/drawing/2010/main" val="0"/>
@@ -2918,7 +3599,7 @@
                           </pic:cNvPicPr>
                         </pic:nvPicPr>
                         <pic:blipFill>
-                          <a:blip r:embed="rId25">
+                          <a:blip r:embed="rId33">
                             <a:extLst>
                               <a:ext uri="{28A0092B-C50C-407E-A947-70E740481C1C}">
                                 <a14:useLocalDpi xmlns:a14="http://schemas.microsoft.com/office/drawing/2010/main" val="0"/>
@@ -2977,6 +3658,7 @@
     <w:p>
       <w:pPr>
         <w:pStyle w:val="12Custom"/>
+        <w:spacing w:line="360" w:lineRule="auto"/>
       </w:pPr>
       <w:r>
         <w:br w:type="page"/>
@@ -2988,6 +3670,498 @@
     </w:p>
     <w:p>
       <w:pPr>
+        <w:keepNext/>
+        <w:spacing w:line="360" w:lineRule="auto"/>
+        <w:jc w:val="center"/>
+      </w:pPr>
+      <w:r>
+        <w:rPr>
+          <w:noProof/>
+        </w:rPr>
+        <w:drawing>
+          <wp:inline distT="0" distB="0" distL="0" distR="0">
+            <wp:extent cx="6048375" cy="4664075"/>
+            <wp:effectExtent l="0" t="0" r="9525" b="3175"/>
+            <wp:docPr id="54" name="Picture 54"/>
+            <wp:cNvGraphicFramePr>
+              <a:graphicFrameLocks xmlns:a="http://schemas.openxmlformats.org/drawingml/2006/main" noChangeAspect="1"/>
+            </wp:cNvGraphicFramePr>
+            <a:graphic xmlns:a="http://schemas.openxmlformats.org/drawingml/2006/main">
+              <a:graphicData uri="http://schemas.openxmlformats.org/drawingml/2006/picture">
+                <pic:pic xmlns:pic="http://schemas.openxmlformats.org/drawingml/2006/picture">
+                  <pic:nvPicPr>
+                    <pic:cNvPr id="54" name="Login Sequence Diagram.jpg"/>
+                    <pic:cNvPicPr/>
+                  </pic:nvPicPr>
+                  <pic:blipFill>
+                    <a:blip r:embed="rId34">
+                      <a:extLst>
+                        <a:ext uri="{28A0092B-C50C-407E-A947-70E740481C1C}">
+                          <a14:useLocalDpi xmlns:a14="http://schemas.microsoft.com/office/drawing/2010/main" val="0"/>
+                        </a:ext>
+                      </a:extLst>
+                    </a:blip>
+                    <a:stretch>
+                      <a:fillRect/>
+                    </a:stretch>
+                  </pic:blipFill>
+                  <pic:spPr>
+                    <a:xfrm>
+                      <a:off x="0" y="0"/>
+                      <a:ext cx="6048375" cy="4664075"/>
+                    </a:xfrm>
+                    <a:prstGeom prst="rect">
+                      <a:avLst/>
+                    </a:prstGeom>
+                  </pic:spPr>
+                </pic:pic>
+              </a:graphicData>
+            </a:graphic>
+          </wp:inline>
+        </w:drawing>
+      </w:r>
+    </w:p>
+    <w:p>
+      <w:pPr>
+        <w:pStyle w:val="Caption"/>
+        <w:spacing w:line="360" w:lineRule="auto"/>
+        <w:jc w:val="center"/>
+      </w:pPr>
+      <w:r>
+        <w:t xml:space="preserve">Img </w:t>
+      </w:r>
+      <w:fldSimple w:instr=" SEQ Img \* ARABIC ">
+        <w:r>
+          <w:rPr>
+            <w:noProof/>
+          </w:rPr>
+          <w:t>8</w:t>
+        </w:r>
+      </w:fldSimple>
+      <w:r>
+        <w:t>-Login Sequence Diagram</w:t>
+      </w:r>
+    </w:p>
+    <w:p>
+      <w:pPr>
+        <w:pStyle w:val="11Para"/>
+        <w:spacing w:line="360" w:lineRule="auto"/>
+      </w:pPr>
+      <w:r>
+        <w:t xml:space="preserve">The sequence diagram above represents a single actor </w:t>
+      </w:r>
+      <w:r>
+        <w:rPr>
+          <w:b/>
+        </w:rPr>
+        <w:t>User</w:t>
+      </w:r>
+      <w:r>
+        <w:t xml:space="preserve"> who initiate the communication between different objects within five different lifelines.</w:t>
+      </w:r>
+      <w:r>
+        <w:t xml:space="preserve"> The optional sequence fragments are for user login and reset password in case needed.</w:t>
+      </w:r>
+      <w:r>
+        <w:t xml:space="preserve"> In addition, the alternate sequence fragment in case of user login represents that user is redirect into different view as shown in the figure. Similarly, in case of reset password, the view is alternate as per the response.</w:t>
+      </w:r>
+    </w:p>
+    <w:p>
+      <w:pPr>
+        <w:spacing w:line="360" w:lineRule="auto"/>
+        <w:rPr>
+          <w:rFonts w:ascii="Arial" w:hAnsi="Arial"/>
+        </w:rPr>
+      </w:pPr>
+      <w:r>
+        <w:br w:type="page"/>
+      </w:r>
+    </w:p>
+    <w:p>
+      <w:pPr>
+        <w:pStyle w:val="11Para"/>
+        <w:keepNext/>
+        <w:spacing w:line="360" w:lineRule="auto"/>
+      </w:pPr>
+      <w:r>
+        <w:rPr>
+          <w:noProof/>
+        </w:rPr>
+        <w:lastRenderedPageBreak/>
+        <w:drawing>
+          <wp:inline distT="0" distB="0" distL="0" distR="0" wp14:anchorId="33000769" wp14:editId="232919B8">
+            <wp:extent cx="6115050" cy="5608955"/>
+            <wp:effectExtent l="0" t="0" r="0" b="0"/>
+            <wp:docPr id="55" name="Picture 55"/>
+            <wp:cNvGraphicFramePr>
+              <a:graphicFrameLocks xmlns:a="http://schemas.openxmlformats.org/drawingml/2006/main" noChangeAspect="1"/>
+            </wp:cNvGraphicFramePr>
+            <a:graphic xmlns:a="http://schemas.openxmlformats.org/drawingml/2006/main">
+              <a:graphicData uri="http://schemas.openxmlformats.org/drawingml/2006/picture">
+                <pic:pic xmlns:pic="http://schemas.openxmlformats.org/drawingml/2006/picture">
+                  <pic:nvPicPr>
+                    <pic:cNvPr id="55" name="User Sequence Diagram.jpg"/>
+                    <pic:cNvPicPr/>
+                  </pic:nvPicPr>
+                  <pic:blipFill>
+                    <a:blip r:embed="rId35">
+                      <a:extLst>
+                        <a:ext uri="{28A0092B-C50C-407E-A947-70E740481C1C}">
+                          <a14:useLocalDpi xmlns:a14="http://schemas.microsoft.com/office/drawing/2010/main" val="0"/>
+                        </a:ext>
+                      </a:extLst>
+                    </a:blip>
+                    <a:stretch>
+                      <a:fillRect/>
+                    </a:stretch>
+                  </pic:blipFill>
+                  <pic:spPr>
+                    <a:xfrm>
+                      <a:off x="0" y="0"/>
+                      <a:ext cx="6115050" cy="5608955"/>
+                    </a:xfrm>
+                    <a:prstGeom prst="rect">
+                      <a:avLst/>
+                    </a:prstGeom>
+                  </pic:spPr>
+                </pic:pic>
+              </a:graphicData>
+            </a:graphic>
+          </wp:inline>
+        </w:drawing>
+      </w:r>
+    </w:p>
+    <w:p>
+      <w:pPr>
+        <w:pStyle w:val="Caption"/>
+        <w:spacing w:line="360" w:lineRule="auto"/>
+        <w:jc w:val="center"/>
+      </w:pPr>
+      <w:r>
+        <w:t xml:space="preserve">Img </w:t>
+      </w:r>
+      <w:fldSimple w:instr=" SEQ Img \* ARABIC ">
+        <w:r>
+          <w:rPr>
+            <w:noProof/>
+          </w:rPr>
+          <w:t>9</w:t>
+        </w:r>
+      </w:fldSimple>
+      <w:r>
+        <w:t>-User Sequence Diagram</w:t>
+      </w:r>
+    </w:p>
+    <w:p>
+      <w:pPr>
+        <w:pStyle w:val="11Para"/>
+        <w:spacing w:line="360" w:lineRule="auto"/>
+      </w:pPr>
+      <w:r>
+        <w:t>The sequence diagram above shows the communication between different lifelines or objects when the user information is manipulated.</w:t>
+      </w:r>
+      <w:r>
+        <w:t xml:space="preserve"> In case of adding or updating the user, the alternate sequence fragment represents that the view will be manipulated as per the response object status. Besides, other messages are transmitted in the system as shown in the diagram.</w:t>
+      </w:r>
+    </w:p>
+    <w:p>
+      <w:pPr>
+        <w:spacing w:line="360" w:lineRule="auto"/>
+        <w:rPr>
+          <w:rFonts w:ascii="Arial" w:hAnsi="Arial"/>
+        </w:rPr>
+      </w:pPr>
+      <w:r>
+        <w:br w:type="page"/>
+      </w:r>
+    </w:p>
+    <w:p>
+      <w:pPr>
+        <w:pStyle w:val="11Para"/>
+        <w:keepNext/>
+        <w:spacing w:line="360" w:lineRule="auto"/>
+      </w:pPr>
+      <w:r>
+        <w:rPr>
+          <w:noProof/>
+        </w:rPr>
+        <w:lastRenderedPageBreak/>
+        <w:drawing>
+          <wp:inline distT="0" distB="0" distL="0" distR="0" wp14:anchorId="3B97381B" wp14:editId="33503DCC">
+            <wp:extent cx="5943600" cy="6038850"/>
+            <wp:effectExtent l="0" t="0" r="0" b="0"/>
+            <wp:docPr id="56" name="Picture 56"/>
+            <wp:cNvGraphicFramePr>
+              <a:graphicFrameLocks xmlns:a="http://schemas.openxmlformats.org/drawingml/2006/main" noChangeAspect="1"/>
+            </wp:cNvGraphicFramePr>
+            <a:graphic xmlns:a="http://schemas.openxmlformats.org/drawingml/2006/main">
+              <a:graphicData uri="http://schemas.openxmlformats.org/drawingml/2006/picture">
+                <pic:pic xmlns:pic="http://schemas.openxmlformats.org/drawingml/2006/picture">
+                  <pic:nvPicPr>
+                    <pic:cNvPr id="56" name="Organization Sequence Diagram.jpg"/>
+                    <pic:cNvPicPr/>
+                  </pic:nvPicPr>
+                  <pic:blipFill>
+                    <a:blip r:embed="rId36">
+                      <a:extLst>
+                        <a:ext uri="{28A0092B-C50C-407E-A947-70E740481C1C}">
+                          <a14:useLocalDpi xmlns:a14="http://schemas.microsoft.com/office/drawing/2010/main" val="0"/>
+                        </a:ext>
+                      </a:extLst>
+                    </a:blip>
+                    <a:stretch>
+                      <a:fillRect/>
+                    </a:stretch>
+                  </pic:blipFill>
+                  <pic:spPr>
+                    <a:xfrm>
+                      <a:off x="0" y="0"/>
+                      <a:ext cx="5943600" cy="6038850"/>
+                    </a:xfrm>
+                    <a:prstGeom prst="rect">
+                      <a:avLst/>
+                    </a:prstGeom>
+                  </pic:spPr>
+                </pic:pic>
+              </a:graphicData>
+            </a:graphic>
+          </wp:inline>
+        </w:drawing>
+      </w:r>
+    </w:p>
+    <w:p>
+      <w:pPr>
+        <w:pStyle w:val="Caption"/>
+        <w:spacing w:line="360" w:lineRule="auto"/>
+        <w:jc w:val="center"/>
+      </w:pPr>
+      <w:r>
+        <w:t xml:space="preserve">Img </w:t>
+      </w:r>
+      <w:fldSimple w:instr=" SEQ Img \* ARABIC ">
+        <w:r>
+          <w:rPr>
+            <w:noProof/>
+          </w:rPr>
+          <w:t>10</w:t>
+        </w:r>
+      </w:fldSimple>
+      <w:r>
+        <w:t>-Organization Sequence Diagram</w:t>
+      </w:r>
+    </w:p>
+    <w:p>
+      <w:pPr>
+        <w:pStyle w:val="11Para"/>
+        <w:spacing w:line="360" w:lineRule="auto"/>
+      </w:pPr>
+      <w:r>
+        <w:t>The sequence diagram above shows the interaction of the objects while managing the information of the organization. In case of organization information, the whole interaction is optional and is represented by the optional sequence fragment. However, in case of building</w:t>
+      </w:r>
+      <w:r>
+        <w:t xml:space="preserve"> or room</w:t>
+      </w:r>
+      <w:r>
+        <w:t>, the flow of message is normal and the flow can alternate as per the response from different lifelines</w:t>
+      </w:r>
+      <w:r>
+        <w:t xml:space="preserve"> represented by alternate sequence fragment</w:t>
+      </w:r>
+      <w:r>
+        <w:t>.</w:t>
+      </w:r>
+    </w:p>
+    <w:p>
+      <w:pPr>
+        <w:spacing w:line="360" w:lineRule="auto"/>
+      </w:pPr>
+      <w:r>
+        <w:br w:type="page"/>
+      </w:r>
+    </w:p>
+    <w:p>
+      <w:pPr>
+        <w:keepNext/>
+        <w:spacing w:line="360" w:lineRule="auto"/>
+        <w:jc w:val="center"/>
+      </w:pPr>
+      <w:r>
+        <w:rPr>
+          <w:noProof/>
+        </w:rPr>
+        <w:lastRenderedPageBreak/>
+        <w:drawing>
+          <wp:inline distT="0" distB="0" distL="0" distR="0">
+            <wp:extent cx="6085984" cy="3067050"/>
+            <wp:effectExtent l="0" t="0" r="0" b="0"/>
+            <wp:docPr id="57" name="Picture 57"/>
+            <wp:cNvGraphicFramePr>
+              <a:graphicFrameLocks xmlns:a="http://schemas.openxmlformats.org/drawingml/2006/main" noChangeAspect="1"/>
+            </wp:cNvGraphicFramePr>
+            <a:graphic xmlns:a="http://schemas.openxmlformats.org/drawingml/2006/main">
+              <a:graphicData uri="http://schemas.openxmlformats.org/drawingml/2006/picture">
+                <pic:pic xmlns:pic="http://schemas.openxmlformats.org/drawingml/2006/picture">
+                  <pic:nvPicPr>
+                    <pic:cNvPr id="57" name="Student Sequence Diagram.jpg"/>
+                    <pic:cNvPicPr/>
+                  </pic:nvPicPr>
+                  <pic:blipFill>
+                    <a:blip r:embed="rId37">
+                      <a:extLst>
+                        <a:ext uri="{28A0092B-C50C-407E-A947-70E740481C1C}">
+                          <a14:useLocalDpi xmlns:a14="http://schemas.microsoft.com/office/drawing/2010/main" val="0"/>
+                        </a:ext>
+                      </a:extLst>
+                    </a:blip>
+                    <a:stretch>
+                      <a:fillRect/>
+                    </a:stretch>
+                  </pic:blipFill>
+                  <pic:spPr>
+                    <a:xfrm>
+                      <a:off x="0" y="0"/>
+                      <a:ext cx="6090612" cy="3069382"/>
+                    </a:xfrm>
+                    <a:prstGeom prst="rect">
+                      <a:avLst/>
+                    </a:prstGeom>
+                  </pic:spPr>
+                </pic:pic>
+              </a:graphicData>
+            </a:graphic>
+          </wp:inline>
+        </w:drawing>
+      </w:r>
+    </w:p>
+    <w:p>
+      <w:pPr>
+        <w:pStyle w:val="Caption"/>
+        <w:spacing w:line="360" w:lineRule="auto"/>
+        <w:jc w:val="center"/>
+      </w:pPr>
+      <w:r>
+        <w:t xml:space="preserve">Img </w:t>
+      </w:r>
+      <w:fldSimple w:instr=" SEQ Img \* ARABIC ">
+        <w:r>
+          <w:rPr>
+            <w:noProof/>
+          </w:rPr>
+          <w:t>11</w:t>
+        </w:r>
+      </w:fldSimple>
+      <w:r>
+        <w:t>-Student Sequence Diagram</w:t>
+      </w:r>
+    </w:p>
+    <w:p>
+      <w:pPr>
+        <w:pStyle w:val="11Para"/>
+        <w:spacing w:line="360" w:lineRule="auto"/>
+      </w:pPr>
+      <w:r>
+        <w:t>The sequence diagram shows various lifelines and their interaction through lifeline activations. The flow of message is as shown in the diagram. In case of report generation of the student, two parallel activities that are to present the report in the system’s view and send an email is presented by the parallel sequence fragment.</w:t>
+      </w:r>
+    </w:p>
+    <w:p>
+      <w:pPr>
+        <w:spacing w:line="360" w:lineRule="auto"/>
+        <w:rPr>
+          <w:rFonts w:ascii="Arial" w:hAnsi="Arial"/>
+        </w:rPr>
+      </w:pPr>
+      <w:r>
+        <w:br w:type="page"/>
+      </w:r>
+    </w:p>
+    <w:p>
+      <w:pPr>
+        <w:pStyle w:val="11Para"/>
+        <w:keepNext/>
+        <w:spacing w:line="360" w:lineRule="auto"/>
+      </w:pPr>
+      <w:r>
+        <w:rPr>
+          <w:noProof/>
+        </w:rPr>
+        <w:lastRenderedPageBreak/>
+        <w:drawing>
+          <wp:inline distT="0" distB="0" distL="0" distR="0" wp14:anchorId="4A911A79" wp14:editId="3BB17969">
+            <wp:extent cx="6096000" cy="3003550"/>
+            <wp:effectExtent l="0" t="0" r="0" b="6350"/>
+            <wp:docPr id="58" name="Picture 58"/>
+            <wp:cNvGraphicFramePr>
+              <a:graphicFrameLocks xmlns:a="http://schemas.openxmlformats.org/drawingml/2006/main" noChangeAspect="1"/>
+            </wp:cNvGraphicFramePr>
+            <a:graphic xmlns:a="http://schemas.openxmlformats.org/drawingml/2006/main">
+              <a:graphicData uri="http://schemas.openxmlformats.org/drawingml/2006/picture">
+                <pic:pic xmlns:pic="http://schemas.openxmlformats.org/drawingml/2006/picture">
+                  <pic:nvPicPr>
+                    <pic:cNvPr id="58" name="Faculty Sequence Diagram.jpg"/>
+                    <pic:cNvPicPr/>
+                  </pic:nvPicPr>
+                  <pic:blipFill>
+                    <a:blip r:embed="rId38">
+                      <a:extLst>
+                        <a:ext uri="{28A0092B-C50C-407E-A947-70E740481C1C}">
+                          <a14:useLocalDpi xmlns:a14="http://schemas.microsoft.com/office/drawing/2010/main" val="0"/>
+                        </a:ext>
+                      </a:extLst>
+                    </a:blip>
+                    <a:stretch>
+                      <a:fillRect/>
+                    </a:stretch>
+                  </pic:blipFill>
+                  <pic:spPr>
+                    <a:xfrm>
+                      <a:off x="0" y="0"/>
+                      <a:ext cx="6096000" cy="3003550"/>
+                    </a:xfrm>
+                    <a:prstGeom prst="rect">
+                      <a:avLst/>
+                    </a:prstGeom>
+                  </pic:spPr>
+                </pic:pic>
+              </a:graphicData>
+            </a:graphic>
+          </wp:inline>
+        </w:drawing>
+      </w:r>
+    </w:p>
+    <w:p>
+      <w:pPr>
+        <w:pStyle w:val="Caption"/>
+        <w:spacing w:line="360" w:lineRule="auto"/>
+        <w:jc w:val="center"/>
+      </w:pPr>
+      <w:r>
+        <w:t xml:space="preserve">Img </w:t>
+      </w:r>
+      <w:fldSimple w:instr=" SEQ Img \* ARABIC ">
+        <w:r>
+          <w:rPr>
+            <w:noProof/>
+          </w:rPr>
+          <w:t>12</w:t>
+        </w:r>
+      </w:fldSimple>
+      <w:r>
+        <w:t>-Faculty Sequence Diagram</w:t>
+      </w:r>
+    </w:p>
+    <w:p>
+      <w:pPr>
+        <w:pStyle w:val="11Para"/>
+        <w:spacing w:line="360" w:lineRule="auto"/>
+      </w:pPr>
+      <w:r>
+        <w:t>The faculty sequence diagram is similar to the student sequence diagram except the lifelines and messages. The flow of message while managing the profile is identical to the flow of message in student sequence. And, the parallel sequence fragment represents two activities that are report generation by the faculty member and sending email to the student about report generation.</w:t>
+      </w:r>
+    </w:p>
+    <w:p>
+      <w:pPr>
+        <w:spacing w:line="360" w:lineRule="auto"/>
+        <w:jc w:val="center"/>
         <w:rPr>
           <w:rFonts w:ascii="Arial" w:eastAsiaTheme="majorEastAsia" w:hAnsi="Arial" w:cstheme="majorBidi"/>
           <w:color w:val="1F4D78" w:themeColor="accent1" w:themeShade="7F"/>
@@ -3067,7 +4241,7 @@
                     <pic:cNvPicPr/>
                   </pic:nvPicPr>
                   <pic:blipFill>
-                    <a:blip r:embed="rId26">
+                    <a:blip r:embed="rId39">
                       <a:extLst>
                         <a:ext uri="{28A0092B-C50C-407E-A947-70E740481C1C}">
                           <a14:useLocalDpi xmlns:a14="http://schemas.microsoft.com/office/drawing/2010/main" val="0"/>
@@ -3103,27 +4277,14 @@
       <w:r>
         <w:t xml:space="preserve">Img </w:t>
       </w:r>
-      <w:r>
-        <w:fldChar w:fldCharType="begin"/>
-      </w:r>
-      <w:r>
-        <w:instrText xml:space="preserve"> SEQ Img \* ARABIC </w:instrText>
-      </w:r>
-      <w:r>
-        <w:fldChar w:fldCharType="separate"/>
-      </w:r>
-      <w:r>
-        <w:rPr>
-          <w:noProof/>
-        </w:rPr>
-        <w:t>16</w:t>
-      </w:r>
-      <w:r>
-        <w:rPr>
-          <w:noProof/>
-        </w:rPr>
-        <w:fldChar w:fldCharType="end"/>
-      </w:r>
+      <w:fldSimple w:instr=" SEQ Img \* ARABIC ">
+        <w:r>
+          <w:rPr>
+            <w:noProof/>
+          </w:rPr>
+          <w:t>13</w:t>
+        </w:r>
+      </w:fldSimple>
       <w:r>
         <w:t>-ER Diagram</w:t>
       </w:r>
@@ -3173,7 +4334,7 @@
                     <pic:cNvPicPr/>
                   </pic:nvPicPr>
                   <pic:blipFill>
-                    <a:blip r:embed="rId27">
+                    <a:blip r:embed="rId40">
                       <a:extLst>
                         <a:ext uri="{28A0092B-C50C-407E-A947-70E740481C1C}">
                           <a14:useLocalDpi xmlns:a14="http://schemas.microsoft.com/office/drawing/2010/main" val="0"/>
@@ -3209,27 +4370,14 @@
       <w:r>
         <w:t xml:space="preserve">Img </w:t>
       </w:r>
-      <w:r>
-        <w:fldChar w:fldCharType="begin"/>
-      </w:r>
-      <w:r>
-        <w:instrText xml:space="preserve"> SEQ Img \* ARABIC </w:instrText>
-      </w:r>
-      <w:r>
-        <w:fldChar w:fldCharType="separate"/>
-      </w:r>
-      <w:r>
-        <w:rPr>
-          <w:noProof/>
-        </w:rPr>
-        <w:t>17</w:t>
-      </w:r>
-      <w:r>
-        <w:rPr>
-          <w:noProof/>
-        </w:rPr>
-        <w:fldChar w:fldCharType="end"/>
-      </w:r>
+      <w:fldSimple w:instr=" SEQ Img \* ARABIC ">
+        <w:r>
+          <w:rPr>
+            <w:noProof/>
+          </w:rPr>
+          <w:t>14</w:t>
+        </w:r>
+      </w:fldSimple>
       <w:r>
         <w:t>-Data Dictionary of Building, Room, User tables</w:t>
       </w:r>
@@ -3269,7 +4417,7 @@
                     <pic:cNvPicPr/>
                   </pic:nvPicPr>
                   <pic:blipFill>
-                    <a:blip r:embed="rId28">
+                    <a:blip r:embed="rId41">
                       <a:extLst>
                         <a:ext uri="{28A0092B-C50C-407E-A947-70E740481C1C}">
                           <a14:useLocalDpi xmlns:a14="http://schemas.microsoft.com/office/drawing/2010/main" val="0"/>
@@ -3305,27 +4453,14 @@
       <w:r>
         <w:t xml:space="preserve">Img </w:t>
       </w:r>
-      <w:r>
-        <w:fldChar w:fldCharType="begin"/>
-      </w:r>
-      <w:r>
-        <w:instrText xml:space="preserve"> SEQ Img \* ARABIC </w:instrText>
-      </w:r>
-      <w:r>
-        <w:fldChar w:fldCharType="separate"/>
-      </w:r>
-      <w:r>
-        <w:rPr>
-          <w:noProof/>
-        </w:rPr>
-        <w:t>18</w:t>
-      </w:r>
-      <w:r>
-        <w:rPr>
-          <w:noProof/>
-        </w:rPr>
-        <w:fldChar w:fldCharType="end"/>
-      </w:r>
+      <w:fldSimple w:instr=" SEQ Img \* ARABIC ">
+        <w:r>
+          <w:rPr>
+            <w:noProof/>
+          </w:rPr>
+          <w:t>15</w:t>
+        </w:r>
+      </w:fldSimple>
       <w:r>
         <w:t>-Data Dictionary of Batch, Student Profile table</w:t>
       </w:r>
@@ -3356,7 +4491,7 @@
                     <pic:cNvPicPr/>
                   </pic:nvPicPr>
                   <pic:blipFill>
-                    <a:blip r:embed="rId29">
+                    <a:blip r:embed="rId42">
                       <a:extLst>
                         <a:ext uri="{28A0092B-C50C-407E-A947-70E740481C1C}">
                           <a14:useLocalDpi xmlns:a14="http://schemas.microsoft.com/office/drawing/2010/main" val="0"/>
@@ -3392,27 +4527,14 @@
       <w:r>
         <w:t xml:space="preserve">Img </w:t>
       </w:r>
-      <w:r>
-        <w:fldChar w:fldCharType="begin"/>
-      </w:r>
-      <w:r>
-        <w:instrText xml:space="preserve"> SEQ Img \* ARABIC </w:instrText>
-      </w:r>
-      <w:r>
-        <w:fldChar w:fldCharType="separate"/>
-      </w:r>
-      <w:r>
-        <w:rPr>
-          <w:noProof/>
-        </w:rPr>
-        <w:t>19</w:t>
-      </w:r>
-      <w:r>
-        <w:rPr>
-          <w:noProof/>
-        </w:rPr>
-        <w:fldChar w:fldCharType="end"/>
-      </w:r>
+      <w:fldSimple w:instr=" SEQ Img \* ARABIC ">
+        <w:r>
+          <w:rPr>
+            <w:noProof/>
+          </w:rPr>
+          <w:t>16</w:t>
+        </w:r>
+      </w:fldSimple>
       <w:r>
         <w:t>-Data Dictionary of Course, Module table</w:t>
       </w:r>
@@ -3444,7 +4566,7 @@
                     <pic:cNvPicPr/>
                   </pic:nvPicPr>
                   <pic:blipFill>
-                    <a:blip r:embed="rId30">
+                    <a:blip r:embed="rId43">
                       <a:extLst>
                         <a:ext uri="{28A0092B-C50C-407E-A947-70E740481C1C}">
                           <a14:useLocalDpi xmlns:a14="http://schemas.microsoft.com/office/drawing/2010/main" val="0"/>
@@ -3480,45 +4602,16 @@
       <w:r>
         <w:t xml:space="preserve">Img </w:t>
       </w:r>
-      <w:r>
-        <w:fldChar w:fldCharType="begin"/>
-      </w:r>
-      <w:r>
-        <w:instrText xml:space="preserve"> SEQ Img \* ARABIC </w:instrText>
-      </w:r>
-      <w:r>
-        <w:fldChar w:fldCharType="separate"/>
-      </w:r>
-      <w:r>
-        <w:rPr>
-          <w:noProof/>
-        </w:rPr>
-        <w:t>20</w:t>
-      </w:r>
-      <w:r>
-        <w:rPr>
-          <w:noProof/>
-        </w:rPr>
-        <w:fldChar w:fldCharType="end"/>
-      </w:r>
-      <w:r>
-        <w:t xml:space="preserve">-Data Dictionary of </w:t>
-      </w:r>
-      <w:proofErr w:type="spellStart"/>
-      <w:r>
-        <w:t>TeacherProfile</w:t>
-      </w:r>
-      <w:proofErr w:type="spellEnd"/>
-      <w:r>
-        <w:t xml:space="preserve">, </w:t>
-      </w:r>
-      <w:proofErr w:type="spellStart"/>
-      <w:r>
-        <w:t>BatchCourse</w:t>
-      </w:r>
-      <w:proofErr w:type="spellEnd"/>
-      <w:r>
-        <w:t>, Exam tables</w:t>
+      <w:fldSimple w:instr=" SEQ Img \* ARABIC ">
+        <w:r>
+          <w:rPr>
+            <w:noProof/>
+          </w:rPr>
+          <w:t>17</w:t>
+        </w:r>
+      </w:fldSimple>
+      <w:r>
+        <w:t>-Data Dictionary of TeacherProfile, BatchCourse, Exam tables</w:t>
       </w:r>
     </w:p>
     <w:p>
@@ -3556,7 +4649,7 @@
                     <pic:cNvPicPr/>
                   </pic:nvPicPr>
                   <pic:blipFill>
-                    <a:blip r:embed="rId31">
+                    <a:blip r:embed="rId44">
                       <a:extLst>
                         <a:ext uri="{28A0092B-C50C-407E-A947-70E740481C1C}">
                           <a14:useLocalDpi xmlns:a14="http://schemas.microsoft.com/office/drawing/2010/main" val="0"/>
@@ -3592,45 +4685,16 @@
       <w:r>
         <w:t xml:space="preserve">Img </w:t>
       </w:r>
-      <w:r>
-        <w:fldChar w:fldCharType="begin"/>
-      </w:r>
-      <w:r>
-        <w:instrText xml:space="preserve"> SEQ Img \* ARABIC </w:instrText>
-      </w:r>
-      <w:r>
-        <w:fldChar w:fldCharType="separate"/>
-      </w:r>
-      <w:r>
-        <w:rPr>
-          <w:noProof/>
-        </w:rPr>
-        <w:t>21</w:t>
-      </w:r>
-      <w:r>
-        <w:rPr>
-          <w:noProof/>
-        </w:rPr>
-        <w:fldChar w:fldCharType="end"/>
-      </w:r>
-      <w:r>
-        <w:t xml:space="preserve">-Data Dictionary of </w:t>
-      </w:r>
-      <w:proofErr w:type="spellStart"/>
-      <w:r>
-        <w:t>BatchExam</w:t>
-      </w:r>
-      <w:proofErr w:type="spellEnd"/>
-      <w:r>
-        <w:t xml:space="preserve">, </w:t>
-      </w:r>
-      <w:proofErr w:type="spellStart"/>
-      <w:r>
-        <w:t>RoomSchedule</w:t>
-      </w:r>
-      <w:proofErr w:type="spellEnd"/>
-      <w:r>
-        <w:t xml:space="preserve"> tables</w:t>
+      <w:fldSimple w:instr=" SEQ Img \* ARABIC ">
+        <w:r>
+          <w:rPr>
+            <w:noProof/>
+          </w:rPr>
+          <w:t>18</w:t>
+        </w:r>
+      </w:fldSimple>
+      <w:r>
+        <w:t>-Data Dictionary of BatchExam, RoomSchedule tables</w:t>
       </w:r>
     </w:p>
     <w:p>
@@ -3668,7 +4732,7 @@
                     <pic:cNvPicPr/>
                   </pic:nvPicPr>
                   <pic:blipFill>
-                    <a:blip r:embed="rId32">
+                    <a:blip r:embed="rId45">
                       <a:extLst>
                         <a:ext uri="{28A0092B-C50C-407E-A947-70E740481C1C}">
                           <a14:useLocalDpi xmlns:a14="http://schemas.microsoft.com/office/drawing/2010/main" val="0"/>
@@ -3704,49 +4768,21 @@
       <w:r>
         <w:t xml:space="preserve">Img </w:t>
       </w:r>
-      <w:r>
-        <w:fldChar w:fldCharType="begin"/>
-      </w:r>
-      <w:r>
-        <w:instrText xml:space="preserve"> SEQ Img \* ARABIC </w:instrText>
-      </w:r>
-      <w:r>
-        <w:fldChar w:fldCharType="separate"/>
-      </w:r>
-      <w:r>
-        <w:rPr>
-          <w:noProof/>
-        </w:rPr>
-        <w:t>22</w:t>
-      </w:r>
-      <w:r>
-        <w:rPr>
-          <w:noProof/>
-        </w:rPr>
-        <w:fldChar w:fldCharType="end"/>
-      </w:r>
-      <w:r>
-        <w:t xml:space="preserve">-Data Dictionary of </w:t>
-      </w:r>
-      <w:proofErr w:type="spellStart"/>
-      <w:r>
-        <w:t>StudentReport</w:t>
-      </w:r>
-      <w:proofErr w:type="spellEnd"/>
-      <w:r>
-        <w:t xml:space="preserve">, </w:t>
-      </w:r>
-      <w:proofErr w:type="spellStart"/>
-      <w:r>
-        <w:t>StudentTransaction</w:t>
-      </w:r>
-      <w:proofErr w:type="spellEnd"/>
-      <w:r>
-        <w:t xml:space="preserve"> tables</w:t>
-      </w:r>
-    </w:p>
-    <w:p>
-      <w:pPr>
+      <w:fldSimple w:instr=" SEQ Img \* ARABIC ">
+        <w:r>
+          <w:rPr>
+            <w:noProof/>
+          </w:rPr>
+          <w:t>19</w:t>
+        </w:r>
+      </w:fldSimple>
+      <w:r>
+        <w:t>-Data Dictionary of StudentReport, StudentTransaction tables</w:t>
+      </w:r>
+    </w:p>
+    <w:p>
+      <w:pPr>
+        <w:spacing w:line="360" w:lineRule="auto"/>
         <w:rPr>
           <w:rFonts w:ascii="Arial" w:eastAsiaTheme="majorEastAsia" w:hAnsi="Arial" w:cstheme="majorBidi"/>
           <w:color w:val="1F4D78" w:themeColor="accent1" w:themeShade="7F"/>
@@ -3797,13 +4833,8 @@
         </w:rPr>
         <w:t xml:space="preserve"> (</w:t>
       </w:r>
-      <w:proofErr w:type="spellStart"/>
-      <w:r>
-        <w:t>ScienceDirect</w:t>
-      </w:r>
-      <w:proofErr w:type="spellEnd"/>
-      <w:r>
-        <w:t>, 2018)</w:t>
+      <w:r>
+        <w:t>ScienceDirect, 2018)</w:t>
       </w:r>
     </w:p>
     <w:p>
@@ -3985,7 +5016,7 @@
                           <pic:cNvPicPr/>
                         </pic:nvPicPr>
                         <pic:blipFill>
-                          <a:blip r:embed="rId33">
+                          <a:blip r:embed="rId46">
                             <a:extLst>
                               <a:ext uri="{28A0092B-C50C-407E-A947-70E740481C1C}">
                                 <a14:useLocalDpi xmlns:a14="http://schemas.microsoft.com/office/drawing/2010/main" val="0"/>
@@ -4078,7 +5109,7 @@
                           <pic:cNvPicPr/>
                         </pic:nvPicPr>
                         <pic:blipFill>
-                          <a:blip r:embed="rId34">
+                          <a:blip r:embed="rId47">
                             <a:extLst>
                               <a:ext uri="{28A0092B-C50C-407E-A947-70E740481C1C}">
                                 <a14:useLocalDpi xmlns:a14="http://schemas.microsoft.com/office/drawing/2010/main" val="0"/>
@@ -4171,7 +5202,7 @@
                           <pic:cNvPicPr/>
                         </pic:nvPicPr>
                         <pic:blipFill>
-                          <a:blip r:embed="rId35">
+                          <a:blip r:embed="rId48">
                             <a:extLst>
                               <a:ext uri="{28A0092B-C50C-407E-A947-70E740481C1C}">
                                 <a14:useLocalDpi xmlns:a14="http://schemas.microsoft.com/office/drawing/2010/main" val="0"/>
@@ -4273,7 +5304,7 @@
                     <pic:cNvPicPr/>
                   </pic:nvPicPr>
                   <pic:blipFill>
-                    <a:blip r:embed="rId36">
+                    <a:blip r:embed="rId49">
                       <a:extLst>
                         <a:ext uri="{28A0092B-C50C-407E-A947-70E740481C1C}">
                           <a14:useLocalDpi xmlns:a14="http://schemas.microsoft.com/office/drawing/2010/main" val="0"/>
@@ -4309,27 +5340,14 @@
       <w:r>
         <w:t xml:space="preserve">Img </w:t>
       </w:r>
-      <w:r>
-        <w:fldChar w:fldCharType="begin"/>
-      </w:r>
-      <w:r>
-        <w:instrText xml:space="preserve"> SEQ Img \* ARABIC </w:instrText>
-      </w:r>
-      <w:r>
-        <w:fldChar w:fldCharType="separate"/>
-      </w:r>
-      <w:r>
-        <w:rPr>
-          <w:noProof/>
-        </w:rPr>
-        <w:t>23</w:t>
-      </w:r>
-      <w:r>
-        <w:rPr>
-          <w:noProof/>
-        </w:rPr>
-        <w:fldChar w:fldCharType="end"/>
-      </w:r>
+      <w:fldSimple w:instr=" SEQ Img \* ARABIC ">
+        <w:r>
+          <w:rPr>
+            <w:noProof/>
+          </w:rPr>
+          <w:t>20</w:t>
+        </w:r>
+      </w:fldSimple>
       <w:r>
         <w:t>-Architectural Model</w:t>
       </w:r>
@@ -4349,66 +5367,17 @@
         <w:spacing w:line="360" w:lineRule="auto"/>
       </w:pPr>
       <w:r>
-        <w:t xml:space="preserve">The request of the client is handled by the </w:t>
-      </w:r>
-      <w:proofErr w:type="spellStart"/>
-      <w:r>
-        <w:t>DispatcherServlet</w:t>
-      </w:r>
-      <w:proofErr w:type="spellEnd"/>
-      <w:r>
-        <w:t xml:space="preserve">, then appropriate controller is selected by </w:t>
-      </w:r>
-      <w:proofErr w:type="spellStart"/>
-      <w:r>
-        <w:t>HandlerMapping</w:t>
-      </w:r>
-      <w:proofErr w:type="spellEnd"/>
-      <w:r>
-        <w:t xml:space="preserve"> where the request URL is mapped and finally it returns the controller. </w:t>
-      </w:r>
-      <w:proofErr w:type="spellStart"/>
-      <w:r>
-        <w:t>DispatcherServlet</w:t>
-      </w:r>
-      <w:proofErr w:type="spellEnd"/>
-      <w:r>
-        <w:t xml:space="preserve"> forwards the process to </w:t>
-      </w:r>
-      <w:proofErr w:type="spellStart"/>
-      <w:r>
-        <w:t>HandlerAdapter</w:t>
-      </w:r>
-      <w:proofErr w:type="spellEnd"/>
-      <w:r>
-        <w:t xml:space="preserve"> where it calls Controller for executing the business logic. Controller executes the business logic. Business logic are implemented in different layers: Service layer, Repository layer or Data Access Object and the database. After the controller finishes executing business logic, it sets the result in Model and returns the logical view name to </w:t>
-      </w:r>
-      <w:proofErr w:type="spellStart"/>
-      <w:r>
-        <w:t>DispatcherServlet</w:t>
-      </w:r>
-      <w:proofErr w:type="spellEnd"/>
-      <w:r>
-        <w:t xml:space="preserve">. With the application of </w:t>
-      </w:r>
-      <w:proofErr w:type="spellStart"/>
-      <w:r>
-        <w:t>ViewResolver</w:t>
-      </w:r>
-      <w:proofErr w:type="spellEnd"/>
-      <w:r>
-        <w:t>, the physical page is returned into the view. Ultimately, the view is returned as the response.</w:t>
+        <w:t>The request of the client is handled by the DispatcherServlet, then appropriate controller is selected by HandlerMapping where the request URL is mapped and finally it returns the controller. DispatcherServlet forwards the process to HandlerAdapter where it calls Controller for executing the business logic. Controller executes the business logic. Business logic are implemented in different layers: Service layer, Repository layer or Data Access Object and the database. After the controller finishes executing business logic, it sets the result in Model and returns the logical view name to DispatcherServlet. With the application of ViewResolver, the physical page is returned into the view. Ultimately, the view is returned as the response.</w:t>
       </w:r>
     </w:p>
     <w:p>
       <w:pPr>
         <w:pStyle w:val="12Custom"/>
+        <w:spacing w:line="360" w:lineRule="auto"/>
         <w:rPr>
           <w:rFonts w:asciiTheme="minorHAnsi" w:hAnsiTheme="minorHAnsi"/>
         </w:rPr>
       </w:pPr>
-      <w:bookmarkStart w:id="0" w:name="_GoBack"/>
-      <w:bookmarkEnd w:id="0"/>
       <w:r>
         <w:br w:type="page"/>
       </w:r>
@@ -4459,7 +5428,7 @@
                     <pic:cNvPicPr/>
                   </pic:nvPicPr>
                   <pic:blipFill>
-                    <a:blip r:embed="rId37">
+                    <a:blip r:embed="rId50">
                       <a:extLst>
                         <a:ext uri="{28A0092B-C50C-407E-A947-70E740481C1C}">
                           <a14:useLocalDpi xmlns:a14="http://schemas.microsoft.com/office/drawing/2010/main" val="0"/>
@@ -4495,27 +5464,14 @@
       <w:r>
         <w:t xml:space="preserve">Img </w:t>
       </w:r>
-      <w:r>
-        <w:fldChar w:fldCharType="begin"/>
-      </w:r>
-      <w:r>
-        <w:instrText xml:space="preserve"> SEQ Img \* ARABIC </w:instrText>
-      </w:r>
-      <w:r>
-        <w:fldChar w:fldCharType="separate"/>
-      </w:r>
-      <w:r>
-        <w:rPr>
-          <w:noProof/>
-        </w:rPr>
-        <w:t>4</w:t>
-      </w:r>
-      <w:r>
-        <w:rPr>
-          <w:noProof/>
-        </w:rPr>
-        <w:fldChar w:fldCharType="end"/>
-      </w:r>
+      <w:fldSimple w:instr=" SEQ Img \* ARABIC ">
+        <w:r>
+          <w:rPr>
+            <w:noProof/>
+          </w:rPr>
+          <w:t>21</w:t>
+        </w:r>
+      </w:fldSimple>
       <w:r>
         <w:t>-Login Page Prototype</w:t>
       </w:r>
@@ -4547,7 +5503,7 @@
                     <pic:cNvPicPr/>
                   </pic:nvPicPr>
                   <pic:blipFill>
-                    <a:blip r:embed="rId38">
+                    <a:blip r:embed="rId51">
                       <a:extLst>
                         <a:ext uri="{28A0092B-C50C-407E-A947-70E740481C1C}">
                           <a14:useLocalDpi xmlns:a14="http://schemas.microsoft.com/office/drawing/2010/main" val="0"/>
@@ -4583,27 +5539,14 @@
       <w:r>
         <w:t xml:space="preserve">Img </w:t>
       </w:r>
-      <w:r>
-        <w:fldChar w:fldCharType="begin"/>
-      </w:r>
-      <w:r>
-        <w:instrText xml:space="preserve"> SEQ Img \* ARABIC </w:instrText>
-      </w:r>
-      <w:r>
-        <w:fldChar w:fldCharType="separate"/>
-      </w:r>
-      <w:r>
-        <w:rPr>
-          <w:noProof/>
-        </w:rPr>
-        <w:t>5</w:t>
-      </w:r>
-      <w:r>
-        <w:rPr>
-          <w:noProof/>
-        </w:rPr>
-        <w:fldChar w:fldCharType="end"/>
-      </w:r>
+      <w:fldSimple w:instr=" SEQ Img \* ARABIC ">
+        <w:r>
+          <w:rPr>
+            <w:noProof/>
+          </w:rPr>
+          <w:t>22</w:t>
+        </w:r>
+      </w:fldSimple>
       <w:r>
         <w:t>-Forgot Password Page</w:t>
       </w:r>
@@ -4647,7 +5590,7 @@
                     <pic:cNvPicPr/>
                   </pic:nvPicPr>
                   <pic:blipFill>
-                    <a:blip r:embed="rId39">
+                    <a:blip r:embed="rId52">
                       <a:extLst>
                         <a:ext uri="{28A0092B-C50C-407E-A947-70E740481C1C}">
                           <a14:useLocalDpi xmlns:a14="http://schemas.microsoft.com/office/drawing/2010/main" val="0"/>
@@ -4683,27 +5626,14 @@
       <w:r>
         <w:t xml:space="preserve">Img </w:t>
       </w:r>
-      <w:r>
-        <w:fldChar w:fldCharType="begin"/>
-      </w:r>
-      <w:r>
-        <w:instrText xml:space="preserve"> SEQ Img \* ARABIC </w:instrText>
-      </w:r>
-      <w:r>
-        <w:fldChar w:fldCharType="separate"/>
-      </w:r>
-      <w:r>
-        <w:rPr>
-          <w:noProof/>
-        </w:rPr>
-        <w:t>6</w:t>
-      </w:r>
-      <w:r>
-        <w:rPr>
-          <w:noProof/>
-        </w:rPr>
-        <w:fldChar w:fldCharType="end"/>
-      </w:r>
+      <w:fldSimple w:instr=" SEQ Img \* ARABIC ">
+        <w:r>
+          <w:rPr>
+            <w:noProof/>
+          </w:rPr>
+          <w:t>23</w:t>
+        </w:r>
+      </w:fldSimple>
       <w:r>
         <w:t>-Dashboard Page Prototype</w:t>
       </w:r>
@@ -4734,7 +5664,7 @@
                     <pic:cNvPicPr/>
                   </pic:nvPicPr>
                   <pic:blipFill>
-                    <a:blip r:embed="rId40">
+                    <a:blip r:embed="rId53">
                       <a:extLst>
                         <a:ext uri="{28A0092B-C50C-407E-A947-70E740481C1C}">
                           <a14:useLocalDpi xmlns:a14="http://schemas.microsoft.com/office/drawing/2010/main" val="0"/>
@@ -4770,27 +5700,14 @@
       <w:r>
         <w:t xml:space="preserve">Img </w:t>
       </w:r>
-      <w:r>
-        <w:fldChar w:fldCharType="begin"/>
-      </w:r>
-      <w:r>
-        <w:instrText xml:space="preserve"> SEQ Img \* ARABIC </w:instrText>
-      </w:r>
-      <w:r>
-        <w:fldChar w:fldCharType="separate"/>
-      </w:r>
-      <w:r>
-        <w:rPr>
-          <w:noProof/>
-        </w:rPr>
-        <w:t>7</w:t>
-      </w:r>
-      <w:r>
-        <w:rPr>
-          <w:noProof/>
-        </w:rPr>
-        <w:fldChar w:fldCharType="end"/>
-      </w:r>
+      <w:fldSimple w:instr=" SEQ Img \* ARABIC ">
+        <w:r>
+          <w:rPr>
+            <w:noProof/>
+          </w:rPr>
+          <w:t>24</w:t>
+        </w:r>
+      </w:fldSimple>
       <w:r>
         <w:t>-Add User Page Prototype</w:t>
       </w:r>
@@ -4821,7 +5738,7 @@
                     <pic:cNvPicPr/>
                   </pic:nvPicPr>
                   <pic:blipFill>
-                    <a:blip r:embed="rId41">
+                    <a:blip r:embed="rId54">
                       <a:extLst>
                         <a:ext uri="{28A0092B-C50C-407E-A947-70E740481C1C}">
                           <a14:useLocalDpi xmlns:a14="http://schemas.microsoft.com/office/drawing/2010/main" val="0"/>
@@ -4857,27 +5774,14 @@
       <w:r>
         <w:t xml:space="preserve">Img </w:t>
       </w:r>
-      <w:r>
-        <w:fldChar w:fldCharType="begin"/>
-      </w:r>
-      <w:r>
-        <w:instrText xml:space="preserve"> SEQ Img \* ARABIC </w:instrText>
-      </w:r>
-      <w:r>
-        <w:fldChar w:fldCharType="separate"/>
-      </w:r>
-      <w:r>
-        <w:rPr>
-          <w:noProof/>
-        </w:rPr>
-        <w:t>8</w:t>
-      </w:r>
-      <w:r>
-        <w:rPr>
-          <w:noProof/>
-        </w:rPr>
-        <w:fldChar w:fldCharType="end"/>
-      </w:r>
+      <w:fldSimple w:instr=" SEQ Img \* ARABIC ">
+        <w:r>
+          <w:rPr>
+            <w:noProof/>
+          </w:rPr>
+          <w:t>25</w:t>
+        </w:r>
+      </w:fldSimple>
       <w:r>
         <w:t>-Display User Page Prototype</w:t>
       </w:r>
@@ -4907,7 +5811,7 @@
                     <pic:cNvPicPr/>
                   </pic:nvPicPr>
                   <pic:blipFill>
-                    <a:blip r:embed="rId42">
+                    <a:blip r:embed="rId55">
                       <a:extLst>
                         <a:ext uri="{28A0092B-C50C-407E-A947-70E740481C1C}">
                           <a14:useLocalDpi xmlns:a14="http://schemas.microsoft.com/office/drawing/2010/main" val="0"/>
@@ -4943,27 +5847,14 @@
       <w:r>
         <w:t xml:space="preserve">Img </w:t>
       </w:r>
-      <w:r>
-        <w:fldChar w:fldCharType="begin"/>
-      </w:r>
-      <w:r>
-        <w:instrText xml:space="preserve"> SEQ Img \* ARABIC </w:instrText>
-      </w:r>
-      <w:r>
-        <w:fldChar w:fldCharType="separate"/>
-      </w:r>
-      <w:r>
-        <w:rPr>
-          <w:noProof/>
-        </w:rPr>
-        <w:t>9</w:t>
-      </w:r>
-      <w:r>
-        <w:rPr>
-          <w:noProof/>
-        </w:rPr>
-        <w:fldChar w:fldCharType="end"/>
-      </w:r>
+      <w:fldSimple w:instr=" SEQ Img \* ARABIC ">
+        <w:r>
+          <w:rPr>
+            <w:noProof/>
+          </w:rPr>
+          <w:t>26</w:t>
+        </w:r>
+      </w:fldSimple>
       <w:r>
         <w:t>-Edit User Page Prototype</w:t>
       </w:r>
@@ -5003,7 +5894,7 @@
                     <pic:cNvPicPr/>
                   </pic:nvPicPr>
                   <pic:blipFill>
-                    <a:blip r:embed="rId43">
+                    <a:blip r:embed="rId56">
                       <a:extLst>
                         <a:ext uri="{28A0092B-C50C-407E-A947-70E740481C1C}">
                           <a14:useLocalDpi xmlns:a14="http://schemas.microsoft.com/office/drawing/2010/main" val="0"/>
@@ -5039,27 +5930,14 @@
       <w:r>
         <w:t xml:space="preserve">Img </w:t>
       </w:r>
-      <w:r>
-        <w:fldChar w:fldCharType="begin"/>
-      </w:r>
-      <w:r>
-        <w:instrText xml:space="preserve"> SEQ Img \* ARABIC </w:instrText>
-      </w:r>
-      <w:r>
-        <w:fldChar w:fldCharType="separate"/>
-      </w:r>
-      <w:r>
-        <w:rPr>
-          <w:noProof/>
-        </w:rPr>
-        <w:t>10</w:t>
-      </w:r>
-      <w:r>
-        <w:rPr>
-          <w:noProof/>
-        </w:rPr>
-        <w:fldChar w:fldCharType="end"/>
-      </w:r>
+      <w:fldSimple w:instr=" SEQ Img \* ARABIC ">
+        <w:r>
+          <w:rPr>
+            <w:noProof/>
+          </w:rPr>
+          <w:t>27</w:t>
+        </w:r>
+      </w:fldSimple>
       <w:r>
         <w:t>-Manage User Profile Page Prototype</w:t>
       </w:r>
@@ -5089,7 +5967,7 @@
                     <pic:cNvPicPr/>
                   </pic:nvPicPr>
                   <pic:blipFill>
-                    <a:blip r:embed="rId44">
+                    <a:blip r:embed="rId57">
                       <a:extLst>
                         <a:ext uri="{28A0092B-C50C-407E-A947-70E740481C1C}">
                           <a14:useLocalDpi xmlns:a14="http://schemas.microsoft.com/office/drawing/2010/main" val="0"/>
@@ -5125,27 +6003,14 @@
       <w:r>
         <w:t xml:space="preserve">Img </w:t>
       </w:r>
-      <w:r>
-        <w:fldChar w:fldCharType="begin"/>
-      </w:r>
-      <w:r>
-        <w:instrText xml:space="preserve"> SEQ Img \* ARABIC </w:instrText>
-      </w:r>
-      <w:r>
-        <w:fldChar w:fldCharType="separate"/>
-      </w:r>
-      <w:r>
-        <w:rPr>
-          <w:noProof/>
-        </w:rPr>
-        <w:t>11</w:t>
-      </w:r>
-      <w:r>
-        <w:rPr>
-          <w:noProof/>
-        </w:rPr>
-        <w:fldChar w:fldCharType="end"/>
-      </w:r>
+      <w:fldSimple w:instr=" SEQ Img \* ARABIC ">
+        <w:r>
+          <w:rPr>
+            <w:noProof/>
+          </w:rPr>
+          <w:t>28</w:t>
+        </w:r>
+      </w:fldSimple>
       <w:r>
         <w:t>-Student Profile Page Prototype</w:t>
       </w:r>
@@ -5176,7 +6041,7 @@
                     <pic:cNvPicPr/>
                   </pic:nvPicPr>
                   <pic:blipFill>
-                    <a:blip r:embed="rId45">
+                    <a:blip r:embed="rId58">
                       <a:extLst>
                         <a:ext uri="{28A0092B-C50C-407E-A947-70E740481C1C}">
                           <a14:useLocalDpi xmlns:a14="http://schemas.microsoft.com/office/drawing/2010/main" val="0"/>
@@ -5212,27 +6077,14 @@
       <w:r>
         <w:t xml:space="preserve">Img </w:t>
       </w:r>
-      <w:r>
-        <w:fldChar w:fldCharType="begin"/>
-      </w:r>
-      <w:r>
-        <w:instrText xml:space="preserve"> SEQ Img \* ARABIC </w:instrText>
-      </w:r>
-      <w:r>
-        <w:fldChar w:fldCharType="separate"/>
-      </w:r>
-      <w:r>
-        <w:rPr>
-          <w:noProof/>
-        </w:rPr>
-        <w:t>12</w:t>
-      </w:r>
-      <w:r>
-        <w:rPr>
-          <w:noProof/>
-        </w:rPr>
-        <w:fldChar w:fldCharType="end"/>
-      </w:r>
+      <w:fldSimple w:instr=" SEQ Img \* ARABIC ">
+        <w:r>
+          <w:rPr>
+            <w:noProof/>
+          </w:rPr>
+          <w:t>29</w:t>
+        </w:r>
+      </w:fldSimple>
       <w:r>
         <w:t>-Faculty Member Profile Page Prototype</w:t>
       </w:r>
@@ -5262,7 +6114,7 @@
                     <pic:cNvPicPr/>
                   </pic:nvPicPr>
                   <pic:blipFill>
-                    <a:blip r:embed="rId46">
+                    <a:blip r:embed="rId59">
                       <a:extLst>
                         <a:ext uri="{28A0092B-C50C-407E-A947-70E740481C1C}">
                           <a14:useLocalDpi xmlns:a14="http://schemas.microsoft.com/office/drawing/2010/main" val="0"/>
@@ -5298,27 +6150,14 @@
       <w:r>
         <w:t xml:space="preserve">Img </w:t>
       </w:r>
-      <w:r>
-        <w:fldChar w:fldCharType="begin"/>
-      </w:r>
-      <w:r>
-        <w:instrText xml:space="preserve"> SEQ Img \* ARABIC </w:instrText>
-      </w:r>
-      <w:r>
-        <w:fldChar w:fldCharType="separate"/>
-      </w:r>
-      <w:r>
-        <w:rPr>
-          <w:noProof/>
-        </w:rPr>
-        <w:t>13</w:t>
-      </w:r>
-      <w:r>
-        <w:rPr>
-          <w:noProof/>
-        </w:rPr>
-        <w:fldChar w:fldCharType="end"/>
-      </w:r>
+      <w:fldSimple w:instr=" SEQ Img \* ARABIC ">
+        <w:r>
+          <w:rPr>
+            <w:noProof/>
+          </w:rPr>
+          <w:t>30</w:t>
+        </w:r>
+      </w:fldSimple>
       <w:r>
         <w:t>-Organization Information Page Prototype</w:t>
       </w:r>
@@ -5349,7 +6188,7 @@
                     <pic:cNvPicPr/>
                   </pic:nvPicPr>
                   <pic:blipFill>
-                    <a:blip r:embed="rId47">
+                    <a:blip r:embed="rId60">
                       <a:extLst>
                         <a:ext uri="{28A0092B-C50C-407E-A947-70E740481C1C}">
                           <a14:useLocalDpi xmlns:a14="http://schemas.microsoft.com/office/drawing/2010/main" val="0"/>
@@ -5385,27 +6224,14 @@
       <w:r>
         <w:t xml:space="preserve">Img </w:t>
       </w:r>
-      <w:r>
-        <w:fldChar w:fldCharType="begin"/>
-      </w:r>
-      <w:r>
-        <w:instrText xml:space="preserve"> SEQ Img \* ARABIC </w:instrText>
-      </w:r>
-      <w:r>
-        <w:fldChar w:fldCharType="separate"/>
-      </w:r>
-      <w:r>
-        <w:rPr>
-          <w:noProof/>
-        </w:rPr>
-        <w:t>14</w:t>
-      </w:r>
-      <w:r>
-        <w:rPr>
-          <w:noProof/>
-        </w:rPr>
-        <w:fldChar w:fldCharType="end"/>
-      </w:r>
+      <w:fldSimple w:instr=" SEQ Img \* ARABIC ">
+        <w:r>
+          <w:rPr>
+            <w:noProof/>
+          </w:rPr>
+          <w:t>31</w:t>
+        </w:r>
+      </w:fldSimple>
       <w:r>
         <w:t>-Add Notice Page Prototype</w:t>
       </w:r>
@@ -5435,7 +6261,7 @@
                     <pic:cNvPicPr/>
                   </pic:nvPicPr>
                   <pic:blipFill>
-                    <a:blip r:embed="rId48">
+                    <a:blip r:embed="rId61">
                       <a:extLst>
                         <a:ext uri="{28A0092B-C50C-407E-A947-70E740481C1C}">
                           <a14:useLocalDpi xmlns:a14="http://schemas.microsoft.com/office/drawing/2010/main" val="0"/>
@@ -5471,27 +6297,14 @@
       <w:r>
         <w:t xml:space="preserve">Img </w:t>
       </w:r>
-      <w:r>
-        <w:fldChar w:fldCharType="begin"/>
-      </w:r>
-      <w:r>
-        <w:instrText xml:space="preserve"> SEQ Img \* ARABIC </w:instrText>
-      </w:r>
-      <w:r>
-        <w:fldChar w:fldCharType="separate"/>
-      </w:r>
-      <w:r>
-        <w:rPr>
-          <w:noProof/>
-        </w:rPr>
-        <w:t>15</w:t>
-      </w:r>
-      <w:r>
-        <w:rPr>
-          <w:noProof/>
-        </w:rPr>
-        <w:fldChar w:fldCharType="end"/>
-      </w:r>
+      <w:fldSimple w:instr=" SEQ Img \* ARABIC ">
+        <w:r>
+          <w:rPr>
+            <w:noProof/>
+          </w:rPr>
+          <w:t>32</w:t>
+        </w:r>
+      </w:fldSimple>
       <w:r>
         <w:t>-Manage Notice Page Prototype</w:t>
       </w:r>
@@ -5500,30 +6313,8 @@
       <w:pPr>
         <w:spacing w:line="360" w:lineRule="auto"/>
       </w:pPr>
-      <w:r>
-        <w:br w:type="page"/>
-      </w:r>
-    </w:p>
-    <w:p>
-      <w:pPr>
-        <w:spacing w:line="360" w:lineRule="auto"/>
-      </w:pPr>
-      <w:r>
-        <w:lastRenderedPageBreak/>
-        <w:br w:type="page"/>
-      </w:r>
-    </w:p>
-    <w:p>
-      <w:pPr>
-        <w:spacing w:line="360" w:lineRule="auto"/>
-        <w:rPr>
-          <w:rFonts w:ascii="Arial" w:hAnsi="Arial"/>
-        </w:rPr>
-      </w:pPr>
-      <w:r>
-        <w:lastRenderedPageBreak/>
-        <w:br w:type="page"/>
-      </w:r>
+      <w:bookmarkStart w:id="0" w:name="_GoBack"/>
+      <w:bookmarkEnd w:id="0"/>
     </w:p>
     <w:sectPr>
       <w:pgSz w:w="12240" w:h="15840"/>

</xml_diff>